<commit_message>
Good stack overflow link found
</commit_message>
<xml_diff>
--- a/Notes/Compiler_Design/Compiler_Internals.docx
+++ b/Notes/Compiler_Design/Compiler_Internals.docx
@@ -5877,7 +5877,7 @@
           <w:sz w:val="26"/>
           <w:szCs w:val="26"/>
         </w:rPr>
-        <w:t>statments</w:t>
+        <w:t>statement</w:t>
       </w:r>
       <w:r>
         <w:rPr>
@@ -5909,6 +5909,15 @@
           <w:szCs w:val="26"/>
         </w:rPr>
         <w:t>NOTE: * means you can have as many of these as needed</w:t>
+      </w:r>
+      <w:r>
+        <w:rPr>
+          <w:i/>
+          <w:iCs/>
+          <w:sz w:val="26"/>
+          <w:szCs w:val="26"/>
+        </w:rPr>
+        <w:t>, Nogas Class</w:t>
       </w:r>
       <w:r>
         <w:rPr>

</xml_diff>

<commit_message>
Looking more into Lexers and Parsing
</commit_message>
<xml_diff>
--- a/Notes/Compiler_Design/Compiler_Internals.docx
+++ b/Notes/Compiler_Design/Compiler_Internals.docx
@@ -84,8 +84,19 @@
           <w:sz w:val="26"/>
           <w:szCs w:val="26"/>
         </w:rPr>
-        <w:t>, Tokenize</w:t>
-      </w:r>
+        <w:t xml:space="preserve">, </w:t>
+      </w:r>
+      <w:proofErr w:type="gramStart"/>
+      <w:r>
+        <w:rPr>
+          <w:b/>
+          <w:bCs/>
+          <w:sz w:val="26"/>
+          <w:szCs w:val="26"/>
+        </w:rPr>
+        <w:t>Tokenize</w:t>
+      </w:r>
+      <w:proofErr w:type="gramEnd"/>
       <w:r>
         <w:rPr>
           <w:sz w:val="26"/>
@@ -178,8 +189,19 @@
           <w:sz w:val="26"/>
           <w:szCs w:val="26"/>
         </w:rPr>
-        <w:t>, Typechecked</w:t>
-      </w:r>
+        <w:t xml:space="preserve">, </w:t>
+      </w:r>
+      <w:proofErr w:type="spellStart"/>
+      <w:r>
+        <w:rPr>
+          <w:b/>
+          <w:bCs/>
+          <w:sz w:val="26"/>
+          <w:szCs w:val="26"/>
+        </w:rPr>
+        <w:t>Typechecked</w:t>
+      </w:r>
+      <w:proofErr w:type="spellEnd"/>
       <w:r>
         <w:rPr>
           <w:sz w:val="26"/>
@@ -1948,19 +1970,22 @@
     </w:p>
     <w:p>
       <w:pPr>
-        <w:rPr>
-          <w:b/>
-          <w:bCs/>
-          <w:sz w:val="26"/>
-          <w:szCs w:val="26"/>
-        </w:rPr>
-      </w:pPr>
-      <w:r>
-        <w:rPr>
-          <w:b/>
-          <w:bCs/>
-          <w:sz w:val="26"/>
-          <w:szCs w:val="26"/>
+        <w:jc w:val="center"/>
+        <w:rPr>
+          <w:b/>
+          <w:bCs/>
+          <w:sz w:val="26"/>
+          <w:szCs w:val="26"/>
+          <w:u w:val="single"/>
+        </w:rPr>
+      </w:pPr>
+      <w:r>
+        <w:rPr>
+          <w:b/>
+          <w:bCs/>
+          <w:sz w:val="26"/>
+          <w:szCs w:val="26"/>
+          <w:u w:val="single"/>
         </w:rPr>
         <w:lastRenderedPageBreak/>
         <w:t>Tokenizer/Lexer</w:t>
@@ -2056,8 +2081,17 @@
           <w:sz w:val="26"/>
           <w:szCs w:val="26"/>
         </w:rPr>
-        <w:t xml:space="preserve"> 7;</w:t>
-      </w:r>
+        <w:t xml:space="preserve"> </w:t>
+      </w:r>
+      <w:proofErr w:type="gramStart"/>
+      <w:r>
+        <w:rPr>
+          <w:sz w:val="26"/>
+          <w:szCs w:val="26"/>
+        </w:rPr>
+        <w:t>7;</w:t>
+      </w:r>
+      <w:proofErr w:type="gramEnd"/>
     </w:p>
     <w:p>
       <w:pPr>
@@ -2108,8 +2142,17 @@
           <w:sz w:val="26"/>
           <w:szCs w:val="26"/>
         </w:rPr>
-        <w:t xml:space="preserve"> 3;</w:t>
-      </w:r>
+        <w:t xml:space="preserve"> </w:t>
+      </w:r>
+      <w:proofErr w:type="gramStart"/>
+      <w:r>
+        <w:rPr>
+          <w:sz w:val="26"/>
+          <w:szCs w:val="26"/>
+        </w:rPr>
+        <w:t>3;</w:t>
+      </w:r>
+      <w:proofErr w:type="gramEnd"/>
     </w:p>
     <w:p>
       <w:pPr>
@@ -2124,47 +2167,1062 @@
           <w:sz w:val="26"/>
           <w:szCs w:val="26"/>
         </w:rPr>
-        <w:t>Tokens would be: if_token, else_token, (_token, )_token, &lt;_token, number_token(1), number_token(2), number_token(3), number_token(7), return_token, semi-colon_token</w:t>
-      </w:r>
-    </w:p>
-    <w:p>
-      <w:pPr>
-        <w:rPr>
-          <w:sz w:val="26"/>
-          <w:szCs w:val="26"/>
-        </w:rPr>
-      </w:pPr>
-    </w:p>
-    <w:p>
-      <w:pPr>
-        <w:rPr>
-          <w:sz w:val="26"/>
-          <w:szCs w:val="26"/>
-        </w:rPr>
-      </w:pPr>
-    </w:p>
-    <w:p>
-      <w:pPr>
-        <w:rPr>
-          <w:b/>
-          <w:bCs/>
-          <w:sz w:val="26"/>
-          <w:szCs w:val="26"/>
-        </w:rPr>
-      </w:pPr>
-      <w:r>
-        <w:rPr>
-          <w:b/>
-          <w:bCs/>
-          <w:sz w:val="26"/>
-          <w:szCs w:val="26"/>
-        </w:rPr>
+        <w:t xml:space="preserve">Tokens would be: </w:t>
+      </w:r>
+      <w:proofErr w:type="spellStart"/>
+      <w:r>
+        <w:rPr>
+          <w:sz w:val="26"/>
+          <w:szCs w:val="26"/>
+        </w:rPr>
+        <w:t>if_token</w:t>
+      </w:r>
+      <w:proofErr w:type="spellEnd"/>
+      <w:r>
+        <w:rPr>
+          <w:sz w:val="26"/>
+          <w:szCs w:val="26"/>
+        </w:rPr>
+        <w:t xml:space="preserve">, </w:t>
+      </w:r>
+      <w:proofErr w:type="spellStart"/>
+      <w:r>
+        <w:rPr>
+          <w:sz w:val="26"/>
+          <w:szCs w:val="26"/>
+        </w:rPr>
+        <w:t>else_token</w:t>
+      </w:r>
+      <w:proofErr w:type="spellEnd"/>
+      <w:r>
+        <w:rPr>
+          <w:sz w:val="26"/>
+          <w:szCs w:val="26"/>
+        </w:rPr>
+        <w:t xml:space="preserve">, (_token, )_token, &lt;_token, </w:t>
+      </w:r>
+      <w:proofErr w:type="spellStart"/>
+      <w:r>
+        <w:rPr>
+          <w:sz w:val="26"/>
+          <w:szCs w:val="26"/>
+        </w:rPr>
+        <w:t>number_token</w:t>
+      </w:r>
+      <w:proofErr w:type="spellEnd"/>
+      <w:r>
+        <w:rPr>
+          <w:sz w:val="26"/>
+          <w:szCs w:val="26"/>
+        </w:rPr>
+        <w:t xml:space="preserve">(1), </w:t>
+      </w:r>
+      <w:proofErr w:type="spellStart"/>
+      <w:r>
+        <w:rPr>
+          <w:sz w:val="26"/>
+          <w:szCs w:val="26"/>
+        </w:rPr>
+        <w:t>number_token</w:t>
+      </w:r>
+      <w:proofErr w:type="spellEnd"/>
+      <w:r>
+        <w:rPr>
+          <w:sz w:val="26"/>
+          <w:szCs w:val="26"/>
+        </w:rPr>
+        <w:t xml:space="preserve">(2), </w:t>
+      </w:r>
+      <w:proofErr w:type="spellStart"/>
+      <w:r>
+        <w:rPr>
+          <w:sz w:val="26"/>
+          <w:szCs w:val="26"/>
+        </w:rPr>
+        <w:t>number_token</w:t>
+      </w:r>
+      <w:proofErr w:type="spellEnd"/>
+      <w:r>
+        <w:rPr>
+          <w:sz w:val="26"/>
+          <w:szCs w:val="26"/>
+        </w:rPr>
+        <w:t xml:space="preserve">(3), </w:t>
+      </w:r>
+      <w:proofErr w:type="spellStart"/>
+      <w:r>
+        <w:rPr>
+          <w:sz w:val="26"/>
+          <w:szCs w:val="26"/>
+        </w:rPr>
+        <w:t>number_token</w:t>
+      </w:r>
+      <w:proofErr w:type="spellEnd"/>
+      <w:r>
+        <w:rPr>
+          <w:sz w:val="26"/>
+          <w:szCs w:val="26"/>
+        </w:rPr>
+        <w:t xml:space="preserve">(7), </w:t>
+      </w:r>
+      <w:proofErr w:type="spellStart"/>
+      <w:r>
+        <w:rPr>
+          <w:sz w:val="26"/>
+          <w:szCs w:val="26"/>
+        </w:rPr>
+        <w:t>return_token</w:t>
+      </w:r>
+      <w:proofErr w:type="spellEnd"/>
+      <w:r>
+        <w:rPr>
+          <w:sz w:val="26"/>
+          <w:szCs w:val="26"/>
+        </w:rPr>
+        <w:t>, semi-</w:t>
+      </w:r>
+      <w:proofErr w:type="spellStart"/>
+      <w:r>
+        <w:rPr>
+          <w:sz w:val="26"/>
+          <w:szCs w:val="26"/>
+        </w:rPr>
+        <w:t>colon_token</w:t>
+      </w:r>
+      <w:proofErr w:type="spellEnd"/>
+    </w:p>
+    <w:p>
+      <w:pPr>
+        <w:rPr>
+          <w:sz w:val="26"/>
+          <w:szCs w:val="26"/>
+        </w:rPr>
+      </w:pPr>
+      <w:r>
+        <w:rPr>
+          <w:b/>
+          <w:bCs/>
+          <w:sz w:val="26"/>
+          <w:szCs w:val="26"/>
+        </w:rPr>
+        <w:t>Types of Tokens</w:t>
+      </w:r>
+      <w:r>
+        <w:rPr>
+          <w:sz w:val="26"/>
+          <w:szCs w:val="26"/>
+        </w:rPr>
+        <w:t>:</w:t>
+      </w:r>
+    </w:p>
+    <w:p>
+      <w:pPr>
+        <w:rPr>
+          <w:i/>
+          <w:iCs/>
+          <w:sz w:val="26"/>
+          <w:szCs w:val="26"/>
+        </w:rPr>
+      </w:pPr>
+      <w:r>
+        <w:rPr>
+          <w:sz w:val="26"/>
+          <w:szCs w:val="26"/>
+        </w:rPr>
+        <w:tab/>
+      </w:r>
+      <w:r>
+        <w:rPr>
+          <w:b/>
+          <w:bCs/>
+          <w:sz w:val="26"/>
+          <w:szCs w:val="26"/>
+        </w:rPr>
+        <w:t>Identifier</w:t>
+      </w:r>
+      <w:r>
+        <w:rPr>
+          <w:sz w:val="26"/>
+          <w:szCs w:val="26"/>
+        </w:rPr>
+        <w:t>:</w:t>
+      </w:r>
+      <w:r>
+        <w:rPr>
+          <w:sz w:val="26"/>
+          <w:szCs w:val="26"/>
+        </w:rPr>
+        <w:t xml:space="preserve"> </w:t>
+      </w:r>
+      <w:r>
+        <w:rPr>
+          <w:sz w:val="26"/>
+          <w:szCs w:val="26"/>
+        </w:rPr>
+        <w:t xml:space="preserve">Sequence of characters that makes up what keywords can’t. Something </w:t>
+      </w:r>
+      <w:r>
+        <w:rPr>
+          <w:sz w:val="26"/>
+          <w:szCs w:val="26"/>
+        </w:rPr>
+        <w:t xml:space="preserve">     </w:t>
+      </w:r>
+      <w:r>
+        <w:rPr>
+          <w:sz w:val="26"/>
+          <w:szCs w:val="26"/>
+        </w:rPr>
+        <w:t xml:space="preserve">like #include would be seen as an identifier since keywords </w:t>
+      </w:r>
+      <w:r>
+        <w:rPr>
+          <w:sz w:val="26"/>
+          <w:szCs w:val="26"/>
+        </w:rPr>
+        <w:t>are</w:t>
+      </w:r>
+      <w:r>
+        <w:rPr>
+          <w:sz w:val="26"/>
+          <w:szCs w:val="26"/>
+        </w:rPr>
+        <w:t xml:space="preserve"> always words.</w:t>
+      </w:r>
+      <w:r>
+        <w:rPr>
+          <w:sz w:val="26"/>
+          <w:szCs w:val="26"/>
+        </w:rPr>
+        <w:t xml:space="preserve"> </w:t>
+      </w:r>
+      <w:r>
+        <w:rPr>
+          <w:i/>
+          <w:iCs/>
+          <w:sz w:val="26"/>
+          <w:szCs w:val="26"/>
+        </w:rPr>
+        <w:t>The variables name would be the identifier.</w:t>
+      </w:r>
+    </w:p>
+    <w:p>
+      <w:pPr>
+        <w:rPr>
+          <w:sz w:val="26"/>
+          <w:szCs w:val="26"/>
+        </w:rPr>
+      </w:pPr>
+      <w:r>
+        <w:rPr>
+          <w:sz w:val="26"/>
+          <w:szCs w:val="26"/>
+        </w:rPr>
+        <w:tab/>
+      </w:r>
+      <w:r>
+        <w:rPr>
+          <w:b/>
+          <w:bCs/>
+          <w:sz w:val="26"/>
+          <w:szCs w:val="26"/>
+        </w:rPr>
+        <w:t>Operator</w:t>
+      </w:r>
+      <w:r>
+        <w:rPr>
+          <w:sz w:val="26"/>
+          <w:szCs w:val="26"/>
+        </w:rPr>
+        <w:t>: The mathematical operators</w:t>
+      </w:r>
+    </w:p>
+    <w:p>
+      <w:pPr>
+        <w:rPr>
+          <w:sz w:val="26"/>
+          <w:szCs w:val="26"/>
+        </w:rPr>
+      </w:pPr>
+      <w:r>
+        <w:rPr>
+          <w:sz w:val="26"/>
+          <w:szCs w:val="26"/>
+        </w:rPr>
+        <w:tab/>
+      </w:r>
+      <w:r>
+        <w:rPr>
+          <w:b/>
+          <w:bCs/>
+          <w:sz w:val="26"/>
+          <w:szCs w:val="26"/>
+        </w:rPr>
+        <w:t>Constants</w:t>
+      </w:r>
+      <w:r>
+        <w:rPr>
+          <w:sz w:val="26"/>
+          <w:szCs w:val="26"/>
+        </w:rPr>
+        <w:t>: The fixed values we assign to the values in the source code</w:t>
+      </w:r>
+    </w:p>
+    <w:p>
+      <w:pPr>
+        <w:rPr>
+          <w:sz w:val="26"/>
+          <w:szCs w:val="26"/>
+        </w:rPr>
+      </w:pPr>
+      <w:r>
+        <w:rPr>
+          <w:sz w:val="26"/>
+          <w:szCs w:val="26"/>
+        </w:rPr>
+        <w:tab/>
+      </w:r>
+      <w:r>
+        <w:rPr>
+          <w:b/>
+          <w:bCs/>
+          <w:sz w:val="26"/>
+          <w:szCs w:val="26"/>
+        </w:rPr>
+        <w:t>Keywords</w:t>
+      </w:r>
+      <w:r>
+        <w:rPr>
+          <w:sz w:val="26"/>
+          <w:szCs w:val="26"/>
+        </w:rPr>
+        <w:t>:</w:t>
+      </w:r>
+      <w:r>
+        <w:rPr>
+          <w:sz w:val="26"/>
+          <w:szCs w:val="26"/>
+        </w:rPr>
+        <w:t xml:space="preserve"> </w:t>
+      </w:r>
+      <w:r>
+        <w:rPr>
+          <w:sz w:val="26"/>
+          <w:szCs w:val="26"/>
+        </w:rPr>
+        <w:t xml:space="preserve">The combination of characters that </w:t>
+      </w:r>
+      <w:r>
+        <w:rPr>
+          <w:sz w:val="26"/>
+          <w:szCs w:val="26"/>
+        </w:rPr>
+        <w:t>has a very specific meaning. Like int, string, in my case Var.</w:t>
+      </w:r>
+      <w:r>
+        <w:rPr>
+          <w:sz w:val="26"/>
+          <w:szCs w:val="26"/>
+        </w:rPr>
+        <w:t xml:space="preserve"> </w:t>
+      </w:r>
+      <w:r>
+        <w:rPr>
+          <w:i/>
+          <w:iCs/>
+          <w:sz w:val="26"/>
+          <w:szCs w:val="26"/>
+        </w:rPr>
+        <w:t>What is typed to tell the program what type of variable it is</w:t>
+      </w:r>
+    </w:p>
+    <w:p>
+      <w:pPr>
+        <w:rPr>
+          <w:sz w:val="26"/>
+          <w:szCs w:val="26"/>
+        </w:rPr>
+      </w:pPr>
+      <w:r>
+        <w:rPr>
+          <w:sz w:val="26"/>
+          <w:szCs w:val="26"/>
+        </w:rPr>
+        <w:tab/>
+      </w:r>
+      <w:r>
+        <w:rPr>
+          <w:b/>
+          <w:bCs/>
+          <w:sz w:val="26"/>
+          <w:szCs w:val="26"/>
+        </w:rPr>
+        <w:t>Literals</w:t>
+      </w:r>
+      <w:r>
+        <w:rPr>
+          <w:sz w:val="26"/>
+          <w:szCs w:val="26"/>
+        </w:rPr>
+        <w:t xml:space="preserve">: </w:t>
+      </w:r>
+      <w:r>
+        <w:rPr>
+          <w:sz w:val="26"/>
+          <w:szCs w:val="26"/>
+        </w:rPr>
+        <w:t>String characters</w:t>
+      </w:r>
+    </w:p>
+    <w:p>
+      <w:pPr>
+        <w:rPr>
+          <w:sz w:val="26"/>
+          <w:szCs w:val="26"/>
+        </w:rPr>
+      </w:pPr>
+      <w:r>
+        <w:rPr>
+          <w:sz w:val="26"/>
+          <w:szCs w:val="26"/>
+        </w:rPr>
+        <w:tab/>
+      </w:r>
+      <w:r>
+        <w:rPr>
+          <w:b/>
+          <w:bCs/>
+          <w:sz w:val="26"/>
+          <w:szCs w:val="26"/>
+        </w:rPr>
+        <w:t>Punctuators</w:t>
+      </w:r>
+      <w:r>
+        <w:rPr>
+          <w:sz w:val="26"/>
+          <w:szCs w:val="26"/>
+        </w:rPr>
+        <w:t xml:space="preserve">: </w:t>
+      </w:r>
+      <w:r>
+        <w:rPr>
+          <w:sz w:val="26"/>
+          <w:szCs w:val="26"/>
+        </w:rPr>
+        <w:t>All punctuation characters</w:t>
+      </w:r>
+    </w:p>
+    <w:p>
+      <w:pPr>
+        <w:jc w:val="center"/>
+        <w:rPr>
+          <w:b/>
+          <w:bCs/>
+          <w:sz w:val="26"/>
+          <w:szCs w:val="26"/>
+        </w:rPr>
+      </w:pPr>
+    </w:p>
+    <w:p>
+      <w:pPr>
+        <w:jc w:val="center"/>
+        <w:rPr>
+          <w:b/>
+          <w:bCs/>
+          <w:sz w:val="26"/>
+          <w:szCs w:val="26"/>
+        </w:rPr>
+      </w:pPr>
+      <w:r>
+        <w:rPr>
+          <w:b/>
+          <w:bCs/>
+          <w:sz w:val="26"/>
+          <w:szCs w:val="26"/>
+        </w:rPr>
+        <w:t>Analyzing Tokens in C</w:t>
+      </w:r>
+    </w:p>
+    <w:p>
+      <w:pPr>
+        <w:rPr>
+          <w:sz w:val="26"/>
+          <w:szCs w:val="26"/>
+        </w:rPr>
+      </w:pPr>
+      <w:r>
+        <w:rPr>
+          <w:sz w:val="26"/>
+          <w:szCs w:val="26"/>
+        </w:rPr>
+        <w:tab/>
+        <w:t xml:space="preserve">Each starting state is when something is entered in and is scanning for anything and everything. Each state </w:t>
+      </w:r>
+      <w:proofErr w:type="gramStart"/>
+      <w:r>
+        <w:rPr>
+          <w:sz w:val="26"/>
+          <w:szCs w:val="26"/>
+        </w:rPr>
+        <w:t>is</w:t>
+      </w:r>
+      <w:proofErr w:type="gramEnd"/>
+      <w:r>
+        <w:rPr>
+          <w:sz w:val="26"/>
+          <w:szCs w:val="26"/>
+        </w:rPr>
+        <w:t xml:space="preserve"> its own scenario. </w:t>
+      </w:r>
+    </w:p>
+    <w:p>
+      <w:pPr>
+        <w:rPr>
+          <w:sz w:val="26"/>
+          <w:szCs w:val="26"/>
+        </w:rPr>
+      </w:pPr>
+      <w:r>
+        <w:rPr>
+          <w:b/>
+          <w:bCs/>
+          <w:sz w:val="26"/>
+          <w:szCs w:val="26"/>
+        </w:rPr>
+        <w:t>First</w:t>
+      </w:r>
+      <w:r>
+        <w:rPr>
+          <w:sz w:val="26"/>
+          <w:szCs w:val="26"/>
+        </w:rPr>
+        <w:t xml:space="preserve"> Whatever is entered in, you must have a DFA for each </w:t>
+      </w:r>
+    </w:p>
+    <w:p>
+      <w:pPr>
+        <w:pStyle w:val="ListParagraph"/>
+        <w:numPr>
+          <w:ilvl w:val="0"/>
+          <w:numId w:val="2"/>
+        </w:numPr>
+        <w:rPr>
+          <w:sz w:val="26"/>
+          <w:szCs w:val="26"/>
+        </w:rPr>
+      </w:pPr>
+      <w:r>
+        <w:rPr>
+          <w:b/>
+          <w:bCs/>
+          <w:sz w:val="26"/>
+          <w:szCs w:val="26"/>
+        </w:rPr>
+        <w:t>Keyword</w:t>
+      </w:r>
+      <w:r>
+        <w:rPr>
+          <w:sz w:val="26"/>
+          <w:szCs w:val="26"/>
+        </w:rPr>
+        <w:t>: Check the combination of letters to see if a keyword is produced</w:t>
+      </w:r>
+    </w:p>
+    <w:p>
+      <w:pPr>
+        <w:pStyle w:val="ListParagraph"/>
+        <w:numPr>
+          <w:ilvl w:val="0"/>
+          <w:numId w:val="2"/>
+        </w:numPr>
+        <w:rPr>
+          <w:sz w:val="26"/>
+          <w:szCs w:val="26"/>
+        </w:rPr>
+      </w:pPr>
+      <w:r>
+        <w:rPr>
+          <w:b/>
+          <w:bCs/>
+          <w:sz w:val="26"/>
+          <w:szCs w:val="26"/>
+        </w:rPr>
+        <w:t>Identifier</w:t>
+      </w:r>
+      <w:r>
+        <w:rPr>
+          <w:sz w:val="26"/>
+          <w:szCs w:val="26"/>
+        </w:rPr>
+        <w:t>: Check all letters. The first input must be a letter, the rest following can be letters or numbers.</w:t>
+      </w:r>
+    </w:p>
+    <w:p>
+      <w:pPr>
+        <w:pStyle w:val="ListParagraph"/>
+        <w:numPr>
+          <w:ilvl w:val="0"/>
+          <w:numId w:val="2"/>
+        </w:numPr>
+        <w:rPr>
+          <w:sz w:val="26"/>
+          <w:szCs w:val="26"/>
+        </w:rPr>
+      </w:pPr>
+      <w:r>
+        <w:rPr>
+          <w:b/>
+          <w:bCs/>
+          <w:sz w:val="26"/>
+          <w:szCs w:val="26"/>
+        </w:rPr>
+        <w:t>Integer</w:t>
+      </w:r>
+      <w:r>
+        <w:rPr>
+          <w:sz w:val="26"/>
+          <w:szCs w:val="26"/>
+        </w:rPr>
+        <w:t xml:space="preserve">: Start with seeing if there is an operation followed by a number, then followed by as many numbers as needed. </w:t>
+      </w:r>
+      <w:r>
+        <w:rPr>
+          <w:sz w:val="26"/>
+          <w:szCs w:val="26"/>
+        </w:rPr>
+        <w:t xml:space="preserve">To take care of multi-digit numbers, </w:t>
+      </w:r>
+      <w:r>
+        <w:rPr>
+          <w:sz w:val="26"/>
+          <w:szCs w:val="26"/>
+        </w:rPr>
+        <w:lastRenderedPageBreak/>
+        <w:t xml:space="preserve">there will be a lambda that goes back to the previous state to enter in more integers. I feel like a loop would be a better idea. We also can skip the beginning operation if it redundant. </w:t>
+      </w:r>
+    </w:p>
+    <w:p>
+      <w:pPr>
+        <w:pStyle w:val="ListParagraph"/>
+        <w:rPr>
+          <w:sz w:val="26"/>
+          <w:szCs w:val="26"/>
+        </w:rPr>
+      </w:pPr>
+      <w:r>
+        <w:rPr>
+          <w:noProof/>
+        </w:rPr>
+        <w:drawing>
+          <wp:inline distT="0" distB="0" distL="0" distR="0" wp14:anchorId="27ECE63E" wp14:editId="221E9824">
+            <wp:extent cx="5943600" cy="2485390"/>
+            <wp:effectExtent l="0" t="0" r="0" b="0"/>
+            <wp:docPr id="285253676" name="Picture 1" descr="A diagram of a mathematical process&#10;&#10;Description automatically generated"/>
+            <wp:cNvGraphicFramePr>
+              <a:graphicFrameLocks xmlns:a="http://schemas.openxmlformats.org/drawingml/2006/main" noChangeAspect="1"/>
+            </wp:cNvGraphicFramePr>
+            <a:graphic xmlns:a="http://schemas.openxmlformats.org/drawingml/2006/main">
+              <a:graphicData uri="http://schemas.openxmlformats.org/drawingml/2006/picture">
+                <pic:pic xmlns:pic="http://schemas.openxmlformats.org/drawingml/2006/picture">
+                  <pic:nvPicPr>
+                    <pic:cNvPr id="285253676" name="Picture 1" descr="A diagram of a mathematical process&#10;&#10;Description automatically generated"/>
+                    <pic:cNvPicPr/>
+                  </pic:nvPicPr>
+                  <pic:blipFill>
+                    <a:blip r:embed="rId6"/>
+                    <a:stretch>
+                      <a:fillRect/>
+                    </a:stretch>
+                  </pic:blipFill>
+                  <pic:spPr>
+                    <a:xfrm>
+                      <a:off x="0" y="0"/>
+                      <a:ext cx="5943600" cy="2485390"/>
+                    </a:xfrm>
+                    <a:prstGeom prst="rect">
+                      <a:avLst/>
+                    </a:prstGeom>
+                  </pic:spPr>
+                </pic:pic>
+              </a:graphicData>
+            </a:graphic>
+          </wp:inline>
+        </w:drawing>
+      </w:r>
+    </w:p>
+    <w:p>
+      <w:pPr>
+        <w:pStyle w:val="ListParagraph"/>
+        <w:rPr>
+          <w:sz w:val="26"/>
+          <w:szCs w:val="26"/>
+        </w:rPr>
+      </w:pPr>
+    </w:p>
+    <w:p>
+      <w:pPr>
+        <w:pStyle w:val="ListParagraph"/>
+        <w:rPr>
+          <w:b/>
+          <w:bCs/>
+          <w:sz w:val="26"/>
+          <w:szCs w:val="26"/>
+        </w:rPr>
+      </w:pPr>
+      <w:r>
+        <w:rPr>
+          <w:b/>
+          <w:bCs/>
+          <w:sz w:val="26"/>
+          <w:szCs w:val="26"/>
+        </w:rPr>
+        <w:t>Now we need to combine these into a DFA, starting from an NFA.</w:t>
+      </w:r>
+    </w:p>
+    <w:p>
+      <w:pPr>
+        <w:pStyle w:val="ListParagraph"/>
+        <w:rPr>
+          <w:b/>
+          <w:bCs/>
+          <w:sz w:val="26"/>
+          <w:szCs w:val="26"/>
+        </w:rPr>
+      </w:pPr>
+      <w:r>
+        <w:rPr>
+          <w:noProof/>
+        </w:rPr>
+        <w:drawing>
+          <wp:inline distT="0" distB="0" distL="0" distR="0" wp14:anchorId="0AF0F64F" wp14:editId="19DB6479">
+            <wp:extent cx="5943600" cy="3027680"/>
+            <wp:effectExtent l="0" t="0" r="0" b="1270"/>
+            <wp:docPr id="1748412519" name="Picture 1" descr="A diagram of a mathematical equation&#10;&#10;Description automatically generated with medium confidence"/>
+            <wp:cNvGraphicFramePr>
+              <a:graphicFrameLocks xmlns:a="http://schemas.openxmlformats.org/drawingml/2006/main" noChangeAspect="1"/>
+            </wp:cNvGraphicFramePr>
+            <a:graphic xmlns:a="http://schemas.openxmlformats.org/drawingml/2006/main">
+              <a:graphicData uri="http://schemas.openxmlformats.org/drawingml/2006/picture">
+                <pic:pic xmlns:pic="http://schemas.openxmlformats.org/drawingml/2006/picture">
+                  <pic:nvPicPr>
+                    <pic:cNvPr id="1748412519" name="Picture 1" descr="A diagram of a mathematical equation&#10;&#10;Description automatically generated with medium confidence"/>
+                    <pic:cNvPicPr/>
+                  </pic:nvPicPr>
+                  <pic:blipFill>
+                    <a:blip r:embed="rId7"/>
+                    <a:stretch>
+                      <a:fillRect/>
+                    </a:stretch>
+                  </pic:blipFill>
+                  <pic:spPr>
+                    <a:xfrm>
+                      <a:off x="0" y="0"/>
+                      <a:ext cx="5943600" cy="3027680"/>
+                    </a:xfrm>
+                    <a:prstGeom prst="rect">
+                      <a:avLst/>
+                    </a:prstGeom>
+                  </pic:spPr>
+                </pic:pic>
+              </a:graphicData>
+            </a:graphic>
+          </wp:inline>
+        </w:drawing>
+      </w:r>
+    </w:p>
+    <w:p>
+      <w:pPr>
+        <w:pStyle w:val="ListParagraph"/>
+        <w:rPr>
+          <w:b/>
+          <w:bCs/>
+          <w:sz w:val="26"/>
+          <w:szCs w:val="26"/>
+        </w:rPr>
+      </w:pPr>
+      <w:r>
+        <w:rPr>
+          <w:noProof/>
+        </w:rPr>
+        <w:lastRenderedPageBreak/>
+        <w:drawing>
+          <wp:inline distT="0" distB="0" distL="0" distR="0" wp14:anchorId="3F869FE8" wp14:editId="0067A58C">
+            <wp:extent cx="5943600" cy="3583305"/>
+            <wp:effectExtent l="0" t="0" r="0" b="0"/>
+            <wp:docPr id="115492170" name="Picture 1" descr="A screenshot of a computer&#10;&#10;Description automatically generated"/>
+            <wp:cNvGraphicFramePr>
+              <a:graphicFrameLocks xmlns:a="http://schemas.openxmlformats.org/drawingml/2006/main" noChangeAspect="1"/>
+            </wp:cNvGraphicFramePr>
+            <a:graphic xmlns:a="http://schemas.openxmlformats.org/drawingml/2006/main">
+              <a:graphicData uri="http://schemas.openxmlformats.org/drawingml/2006/picture">
+                <pic:pic xmlns:pic="http://schemas.openxmlformats.org/drawingml/2006/picture">
+                  <pic:nvPicPr>
+                    <pic:cNvPr id="115492170" name="Picture 1" descr="A screenshot of a computer&#10;&#10;Description automatically generated"/>
+                    <pic:cNvPicPr/>
+                  </pic:nvPicPr>
+                  <pic:blipFill>
+                    <a:blip r:embed="rId8"/>
+                    <a:stretch>
+                      <a:fillRect/>
+                    </a:stretch>
+                  </pic:blipFill>
+                  <pic:spPr>
+                    <a:xfrm>
+                      <a:off x="0" y="0"/>
+                      <a:ext cx="5943600" cy="3583305"/>
+                    </a:xfrm>
+                    <a:prstGeom prst="rect">
+                      <a:avLst/>
+                    </a:prstGeom>
+                  </pic:spPr>
+                </pic:pic>
+              </a:graphicData>
+            </a:graphic>
+          </wp:inline>
+        </w:drawing>
+      </w:r>
+    </w:p>
+    <w:p>
+      <w:pPr>
+        <w:pStyle w:val="ListParagraph"/>
+        <w:rPr>
+          <w:b/>
+          <w:bCs/>
+          <w:sz w:val="26"/>
+          <w:szCs w:val="26"/>
+        </w:rPr>
+      </w:pPr>
+    </w:p>
+    <w:p>
+      <w:pPr>
+        <w:pStyle w:val="ListParagraph"/>
+        <w:rPr>
+          <w:sz w:val="26"/>
+          <w:szCs w:val="26"/>
+        </w:rPr>
+      </w:pPr>
+      <w:r>
+        <w:rPr>
+          <w:sz w:val="26"/>
+          <w:szCs w:val="26"/>
+        </w:rPr>
+        <w:t xml:space="preserve">Notice how from S-&gt;3, it doesn’t include </w:t>
+      </w:r>
+      <w:proofErr w:type="spellStart"/>
+      <w:r>
+        <w:rPr>
+          <w:sz w:val="26"/>
+          <w:szCs w:val="26"/>
+        </w:rPr>
+        <w:t>i</w:t>
+      </w:r>
+      <w:proofErr w:type="spellEnd"/>
+      <w:r>
+        <w:rPr>
+          <w:sz w:val="26"/>
+          <w:szCs w:val="26"/>
+        </w:rPr>
+        <w:t>. This is because if ‘</w:t>
+      </w:r>
+      <w:proofErr w:type="spellStart"/>
+      <w:r>
+        <w:rPr>
+          <w:sz w:val="26"/>
+          <w:szCs w:val="26"/>
+        </w:rPr>
+        <w:t>i</w:t>
+      </w:r>
+      <w:proofErr w:type="spellEnd"/>
+      <w:r>
+        <w:rPr>
+          <w:sz w:val="26"/>
+          <w:szCs w:val="26"/>
+        </w:rPr>
+        <w:t>’ is the first thing to be entered, it is checked to see if it is a keyword, or an identifier. If it is a keyword, we will expect ‘</w:t>
+      </w:r>
+      <w:proofErr w:type="spellStart"/>
+      <w:r>
+        <w:rPr>
+          <w:sz w:val="26"/>
+          <w:szCs w:val="26"/>
+        </w:rPr>
+        <w:t>i</w:t>
+      </w:r>
+      <w:proofErr w:type="spellEnd"/>
+      <w:r>
+        <w:rPr>
+          <w:sz w:val="26"/>
+          <w:szCs w:val="26"/>
+        </w:rPr>
+        <w:t>’ to be followed by ‘f’.</w:t>
+      </w:r>
+    </w:p>
+    <w:p>
+      <w:pPr>
+        <w:pStyle w:val="ListParagraph"/>
+        <w:rPr>
+          <w:sz w:val="26"/>
+          <w:szCs w:val="26"/>
+        </w:rPr>
+      </w:pPr>
+    </w:p>
+    <w:p>
+      <w:pPr>
+        <w:pStyle w:val="ListParagraph"/>
+        <w:rPr>
+          <w:sz w:val="26"/>
+          <w:szCs w:val="26"/>
+        </w:rPr>
+      </w:pPr>
+      <w:r>
+        <w:rPr>
+          <w:sz w:val="26"/>
+          <w:szCs w:val="26"/>
+        </w:rPr>
+        <w:t>If it is not a keyword, it will be an identifier because it will be followed by another letter or number.</w:t>
+      </w:r>
+    </w:p>
+    <w:p>
+      <w:pPr>
+        <w:pStyle w:val="ListParagraph"/>
+        <w:rPr>
+          <w:sz w:val="26"/>
+          <w:szCs w:val="26"/>
+        </w:rPr>
+      </w:pPr>
+    </w:p>
+    <w:p>
+      <w:pPr>
+        <w:pStyle w:val="ListParagraph"/>
+        <w:rPr>
+          <w:sz w:val="26"/>
+          <w:szCs w:val="26"/>
+        </w:rPr>
+      </w:pPr>
+      <w:r>
+        <w:rPr>
+          <w:sz w:val="26"/>
+          <w:szCs w:val="26"/>
+        </w:rPr>
+        <w:t>And if there is no ‘</w:t>
+      </w:r>
+      <w:proofErr w:type="spellStart"/>
+      <w:r>
+        <w:rPr>
+          <w:sz w:val="26"/>
+          <w:szCs w:val="26"/>
+        </w:rPr>
+        <w:t>i</w:t>
+      </w:r>
+      <w:proofErr w:type="spellEnd"/>
+      <w:r>
+        <w:rPr>
+          <w:sz w:val="26"/>
+          <w:szCs w:val="26"/>
+        </w:rPr>
+        <w:t xml:space="preserve">’ at all, there’s no reason to do extra work, so we have that extra path just to check what will be followed by a certain letter that has potential. </w:t>
+      </w:r>
+    </w:p>
+    <w:p>
+      <w:pPr>
+        <w:pStyle w:val="ListParagraph"/>
+        <w:rPr>
+          <w:sz w:val="26"/>
+          <w:szCs w:val="26"/>
+        </w:rPr>
+      </w:pPr>
+    </w:p>
+    <w:p>
+      <w:pPr>
+        <w:pStyle w:val="ListParagraph"/>
+        <w:rPr>
+          <w:sz w:val="26"/>
+          <w:szCs w:val="26"/>
+        </w:rPr>
+      </w:pPr>
+      <w:r>
+        <w:rPr>
+          <w:sz w:val="26"/>
+          <w:szCs w:val="26"/>
+        </w:rPr>
+        <w:t>With the integer portion, we can declare a number to be positive or negative right away or skip to a direct number. If we want, we can bend it a bit so that any number of operation inputs flow in.</w:t>
+      </w:r>
+    </w:p>
+    <w:p>
+      <w:pPr>
+        <w:pStyle w:val="ListParagraph"/>
+        <w:rPr>
+          <w:sz w:val="26"/>
+          <w:szCs w:val="26"/>
+        </w:rPr>
+      </w:pPr>
+    </w:p>
+    <w:p>
+      <w:pPr>
+        <w:pStyle w:val="ListParagraph"/>
+        <w:rPr>
+          <w:sz w:val="26"/>
+          <w:szCs w:val="26"/>
+        </w:rPr>
+      </w:pPr>
+    </w:p>
+    <w:p>
+      <w:pPr>
+        <w:pStyle w:val="ListParagraph"/>
+        <w:rPr>
+          <w:b/>
+          <w:bCs/>
+          <w:sz w:val="26"/>
+          <w:szCs w:val="26"/>
+        </w:rPr>
+      </w:pPr>
+    </w:p>
+    <w:p>
+      <w:pPr>
+        <w:rPr>
+          <w:sz w:val="26"/>
+          <w:szCs w:val="26"/>
+        </w:rPr>
+      </w:pPr>
+    </w:p>
+    <w:p>
+      <w:pPr>
+        <w:rPr>
+          <w:b/>
+          <w:bCs/>
+          <w:sz w:val="26"/>
+          <w:szCs w:val="26"/>
+        </w:rPr>
+      </w:pPr>
+    </w:p>
+    <w:p>
+      <w:pPr>
+        <w:jc w:val="center"/>
+        <w:rPr>
+          <w:b/>
+          <w:bCs/>
+          <w:sz w:val="26"/>
+          <w:szCs w:val="26"/>
+          <w:u w:val="single"/>
+        </w:rPr>
+      </w:pPr>
+      <w:r>
+        <w:rPr>
+          <w:b/>
+          <w:bCs/>
+          <w:sz w:val="26"/>
+          <w:szCs w:val="26"/>
+          <w:u w:val="single"/>
+        </w:rPr>
+        <w:lastRenderedPageBreak/>
         <w:t>Parser</w:t>
       </w:r>
     </w:p>
     <w:p>
       <w:pPr>
         <w:rPr>
+          <w:i/>
+          <w:iCs/>
           <w:sz w:val="26"/>
           <w:szCs w:val="26"/>
         </w:rPr>
@@ -2227,6 +3285,15 @@
         </w:rPr>
         <w:t xml:space="preserve"> which is an original representation of the program represented in a tree structure. </w:t>
       </w:r>
+      <w:r>
+        <w:rPr>
+          <w:i/>
+          <w:iCs/>
+          <w:sz w:val="26"/>
+          <w:szCs w:val="26"/>
+        </w:rPr>
+        <w:t>Think of the context-free grammar as the parsing tree</w:t>
+      </w:r>
     </w:p>
     <w:p>
       <w:pPr>
@@ -2293,8 +3360,17 @@
           <w:sz w:val="26"/>
           <w:szCs w:val="26"/>
         </w:rPr>
-        <w:t xml:space="preserve"> 7;</w:t>
-      </w:r>
+        <w:t xml:space="preserve"> </w:t>
+      </w:r>
+      <w:proofErr w:type="gramStart"/>
+      <w:r>
+        <w:rPr>
+          <w:sz w:val="26"/>
+          <w:szCs w:val="26"/>
+        </w:rPr>
+        <w:t>7;</w:t>
+      </w:r>
+      <w:proofErr w:type="gramEnd"/>
     </w:p>
     <w:p>
       <w:pPr>
@@ -2470,8 +3546,17 @@
           <w:sz w:val="26"/>
           <w:szCs w:val="26"/>
         </w:rPr>
-        <w:t xml:space="preserve"> 3;</w:t>
-      </w:r>
+        <w:t xml:space="preserve"> </w:t>
+      </w:r>
+      <w:proofErr w:type="gramStart"/>
+      <w:r>
+        <w:rPr>
+          <w:sz w:val="26"/>
+          <w:szCs w:val="26"/>
+        </w:rPr>
+        <w:t>3;</w:t>
+      </w:r>
+      <w:proofErr w:type="gramEnd"/>
     </w:p>
     <w:p>
       <w:pPr>
@@ -2877,132 +3962,7 @@
         <mc:AlternateContent>
           <mc:Choice Requires="wps">
             <w:drawing>
-              <wp:anchor distT="0" distB="0" distL="114300" distR="114300" simplePos="0" relativeHeight="251677696" behindDoc="0" locked="0" layoutInCell="1" allowOverlap="1" wp14:anchorId="7D501E9C" wp14:editId="7373310D">
-                <wp:simplePos x="0" y="0"/>
-                <wp:positionH relativeFrom="margin">
-                  <wp:posOffset>4195762</wp:posOffset>
-                </wp:positionH>
-                <wp:positionV relativeFrom="paragraph">
-                  <wp:posOffset>456883</wp:posOffset>
-                </wp:positionV>
-                <wp:extent cx="1595120" cy="685800"/>
-                <wp:effectExtent l="19050" t="19050" r="24130" b="19050"/>
-                <wp:wrapSquare wrapText="bothSides"/>
-                <wp:docPr id="1018010807" name="Oval 2"/>
-                <wp:cNvGraphicFramePr/>
-                <a:graphic xmlns:a="http://schemas.openxmlformats.org/drawingml/2006/main">
-                  <a:graphicData uri="http://schemas.microsoft.com/office/word/2010/wordprocessingShape">
-                    <wps:wsp>
-                      <wps:cNvSpPr/>
-                      <wps:spPr>
-                        <a:xfrm>
-                          <a:off x="0" y="0"/>
-                          <a:ext cx="1595120" cy="685800"/>
-                        </a:xfrm>
-                        <a:prstGeom prst="ellipse">
-                          <a:avLst/>
-                        </a:prstGeom>
-                        <a:noFill/>
-                        <a:ln w="38100"/>
-                      </wps:spPr>
-                      <wps:style>
-                        <a:lnRef idx="2">
-                          <a:schemeClr val="accent1">
-                            <a:shade val="15000"/>
-                          </a:schemeClr>
-                        </a:lnRef>
-                        <a:fillRef idx="1">
-                          <a:schemeClr val="accent1"/>
-                        </a:fillRef>
-                        <a:effectRef idx="0">
-                          <a:schemeClr val="accent1"/>
-                        </a:effectRef>
-                        <a:fontRef idx="minor">
-                          <a:schemeClr val="lt1"/>
-                        </a:fontRef>
-                      </wps:style>
-                      <wps:txbx>
-                        <w:txbxContent>
-                          <w:p>
-                            <w:pPr>
-                              <w:jc w:val="center"/>
-                              <w:rPr>
-                                <w:color w:val="000000" w:themeColor="text1"/>
-                                <w:sz w:val="50"/>
-                                <w:szCs w:val="50"/>
-                              </w:rPr>
-                            </w:pPr>
-                            <w:r>
-                              <w:rPr>
-                                <w:color w:val="000000" w:themeColor="text1"/>
-                                <w:sz w:val="50"/>
-                                <w:szCs w:val="50"/>
-                              </w:rPr>
-                              <w:t>return</w:t>
-                            </w:r>
-                          </w:p>
-                        </w:txbxContent>
-                      </wps:txbx>
-                      <wps:bodyPr rot="0" spcFirstLastPara="0" vertOverflow="overflow" horzOverflow="overflow" vert="horz" wrap="square" lIns="91440" tIns="45720" rIns="91440" bIns="45720" numCol="1" spcCol="0" rtlCol="0" fromWordArt="0" anchor="ctr" anchorCtr="0" forceAA="0" compatLnSpc="1">
-                        <a:prstTxWarp prst="textNoShape">
-                          <a:avLst/>
-                        </a:prstTxWarp>
-                        <a:noAutofit/>
-                      </wps:bodyPr>
-                    </wps:wsp>
-                  </a:graphicData>
-                </a:graphic>
-                <wp14:sizeRelH relativeFrom="margin">
-                  <wp14:pctWidth>0</wp14:pctWidth>
-                </wp14:sizeRelH>
-                <wp14:sizeRelV relativeFrom="margin">
-                  <wp14:pctHeight>0</wp14:pctHeight>
-                </wp14:sizeRelV>
-              </wp:anchor>
-            </w:drawing>
-          </mc:Choice>
-          <mc:Fallback>
-            <w:pict>
-              <v:oval w14:anchorId="7D501E9C" id="_x0000_s1037" style="position:absolute;margin-left:330.35pt;margin-top:36pt;width:125.6pt;height:54pt;z-index:251677696;visibility:visible;mso-wrap-style:square;mso-width-percent:0;mso-height-percent:0;mso-wrap-distance-left:9pt;mso-wrap-distance-top:0;mso-wrap-distance-right:9pt;mso-wrap-distance-bottom:0;mso-position-horizontal:absolute;mso-position-horizontal-relative:margin;mso-position-vertical:absolute;mso-position-vertical-relative:text;mso-width-percent:0;mso-height-percent:0;mso-width-relative:margin;mso-height-relative:margin;v-text-anchor:middle" o:gfxdata="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" filled="f" strokecolor="#09101d [484]" strokeweight="3pt">
-                <v:stroke joinstyle="miter"/>
-                <v:textbox>
-                  <w:txbxContent>
-                    <w:p>
-                      <w:pPr>
-                        <w:jc w:val="center"/>
-                        <w:rPr>
-                          <w:color w:val="000000" w:themeColor="text1"/>
-                          <w:sz w:val="50"/>
-                          <w:szCs w:val="50"/>
-                        </w:rPr>
-                      </w:pPr>
-                      <w:r>
-                        <w:rPr>
-                          <w:color w:val="000000" w:themeColor="text1"/>
-                          <w:sz w:val="50"/>
-                          <w:szCs w:val="50"/>
-                        </w:rPr>
-                        <w:t>return</w:t>
-                      </w:r>
-                    </w:p>
-                  </w:txbxContent>
-                </v:textbox>
-                <w10:wrap type="square" anchorx="margin"/>
-              </v:oval>
-            </w:pict>
-          </mc:Fallback>
-        </mc:AlternateContent>
-      </w:r>
-      <w:r>
-        <w:rPr>
-          <w:noProof/>
-          <w:sz w:val="26"/>
-          <w:szCs w:val="26"/>
-        </w:rPr>
-        <mc:AlternateContent>
-          <mc:Choice Requires="wps">
-            <w:drawing>
-              <wp:anchor distT="0" distB="0" distL="114300" distR="114300" simplePos="0" relativeHeight="251691008" behindDoc="0" locked="0" layoutInCell="1" allowOverlap="1" wp14:anchorId="55FAC166" wp14:editId="1DB44F87">
+              <wp:anchor distT="0" distB="0" distL="114300" distR="114300" simplePos="0" relativeHeight="251691008" behindDoc="0" locked="0" layoutInCell="1" allowOverlap="1" wp14:anchorId="55FAC166" wp14:editId="5B5AD97E">
                 <wp:simplePos x="0" y="0"/>
                 <wp:positionH relativeFrom="margin">
                   <wp:posOffset>2889884</wp:posOffset>
@@ -3064,7 +4024,11 @@
           </mc:Choice>
           <mc:Fallback>
             <w:pict>
-              <v:shape w14:anchorId="06B2B4F9" id="Straight Arrow Connector 3" o:spid="_x0000_s1026" type="#_x0000_t32" style="position:absolute;margin-left:227.55pt;margin-top:87.4pt;width:6.45pt;height:31.5pt;z-index:251691008;visibility:visible;mso-wrap-style:square;mso-width-percent:0;mso-height-percent:0;mso-wrap-distance-left:9pt;mso-wrap-distance-top:0;mso-wrap-distance-right:9pt;mso-wrap-distance-bottom:0;mso-position-horizontal:absolute;mso-position-horizontal-relative:margin;mso-position-vertical:absolute;mso-position-vertical-relative:text;mso-width-percent:0;mso-height-percent:0;mso-width-relative:margin;mso-height-relative:margin" o:gfxdata="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" strokecolor="black [3200]" strokeweight="4.5pt">
+              <v:shapetype w14:anchorId="4443E7B4" id="_x0000_t32" coordsize="21600,21600" o:spt="32" o:oned="t" path="m,l21600,21600e" filled="f">
+                <v:path arrowok="t" fillok="f" o:connecttype="none"/>
+                <o:lock v:ext="edit" shapetype="t"/>
+              </v:shapetype>
+              <v:shape id="Straight Arrow Connector 3" o:spid="_x0000_s1026" type="#_x0000_t32" style="position:absolute;margin-left:227.55pt;margin-top:87.4pt;width:6.45pt;height:31.5pt;z-index:251691008;visibility:visible;mso-wrap-style:square;mso-width-percent:0;mso-height-percent:0;mso-wrap-distance-left:9pt;mso-wrap-distance-top:0;mso-wrap-distance-right:9pt;mso-wrap-distance-bottom:0;mso-position-horizontal:absolute;mso-position-horizontal-relative:margin;mso-position-vertical:absolute;mso-position-vertical-relative:text;mso-width-percent:0;mso-height-percent:0;mso-width-relative:margin;mso-height-relative:margin" o:gfxdata="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" strokecolor="black [3200]" strokeweight="4.5pt">
                 <v:stroke endarrow="block" joinstyle="miter"/>
                 <w10:wrap anchorx="margin"/>
               </v:shape>
@@ -3309,6 +4273,42 @@
       </w:r>
       <w:r>
         <w:rPr>
+          <w:sz w:val="26"/>
+          <w:szCs w:val="26"/>
+        </w:rPr>
+        <w:tab/>
+      </w:r>
+      <w:r>
+        <w:rPr>
+          <w:sz w:val="26"/>
+          <w:szCs w:val="26"/>
+        </w:rPr>
+        <w:tab/>
+      </w:r>
+      <w:r>
+        <w:rPr>
+          <w:sz w:val="26"/>
+          <w:szCs w:val="26"/>
+        </w:rPr>
+        <w:tab/>
+      </w:r>
+      <w:r>
+        <w:rPr>
+          <w:sz w:val="26"/>
+          <w:szCs w:val="26"/>
+        </w:rPr>
+        <w:tab/>
+      </w:r>
+    </w:p>
+    <w:p>
+      <w:pPr>
+        <w:rPr>
+          <w:sz w:val="26"/>
+          <w:szCs w:val="26"/>
+        </w:rPr>
+      </w:pPr>
+      <w:r>
+        <w:rPr>
           <w:noProof/>
           <w:sz w:val="26"/>
           <w:szCs w:val="26"/>
@@ -3316,16 +4316,16 @@
         <mc:AlternateContent>
           <mc:Choice Requires="wps">
             <w:drawing>
-              <wp:anchor distT="0" distB="0" distL="114300" distR="114300" simplePos="0" relativeHeight="251673600" behindDoc="0" locked="0" layoutInCell="1" allowOverlap="1" wp14:anchorId="534C4B0F" wp14:editId="07852144">
+              <wp:anchor distT="0" distB="0" distL="114300" distR="114300" simplePos="0" relativeHeight="251673600" behindDoc="0" locked="0" layoutInCell="1" allowOverlap="1" wp14:anchorId="534C4B0F" wp14:editId="2E7D3421">
                 <wp:simplePos x="0" y="0"/>
                 <wp:positionH relativeFrom="margin">
-                  <wp:posOffset>1971675</wp:posOffset>
+                  <wp:posOffset>1972945</wp:posOffset>
                 </wp:positionH>
                 <wp:positionV relativeFrom="paragraph">
-                  <wp:posOffset>447675</wp:posOffset>
+                  <wp:posOffset>127000</wp:posOffset>
                 </wp:positionV>
-                <wp:extent cx="1595120" cy="661670"/>
-                <wp:effectExtent l="19050" t="19050" r="24130" b="24130"/>
+                <wp:extent cx="1701800" cy="639445"/>
+                <wp:effectExtent l="19050" t="19050" r="12700" b="27305"/>
                 <wp:wrapSquare wrapText="bothSides"/>
                 <wp:docPr id="1289153228" name="Oval 2"/>
                 <wp:cNvGraphicFramePr/>
@@ -3336,7 +4336,7 @@
                       <wps:spPr>
                         <a:xfrm>
                           <a:off x="0" y="0"/>
-                          <a:ext cx="1595120" cy="661670"/>
+                          <a:ext cx="1701800" cy="639445"/>
                         </a:xfrm>
                         <a:prstGeom prst="ellipse">
                           <a:avLst/>
@@ -3402,7 +4402,7 @@
           </mc:Choice>
           <mc:Fallback>
             <w:pict>
-              <v:oval w14:anchorId="534C4B0F" id="_x0000_s1038" style="position:absolute;margin-left:155.25pt;margin-top:35.25pt;width:125.6pt;height:52.1pt;z-index:251673600;visibility:visible;mso-wrap-style:square;mso-width-percent:0;mso-height-percent:0;mso-wrap-distance-left:9pt;mso-wrap-distance-top:0;mso-wrap-distance-right:9pt;mso-wrap-distance-bottom:0;mso-position-horizontal:absolute;mso-position-horizontal-relative:margin;mso-position-vertical:absolute;mso-position-vertical-relative:text;mso-width-percent:0;mso-height-percent:0;mso-width-relative:margin;mso-height-relative:margin;v-text-anchor:middle" o:gfxdata="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" filled="f" strokecolor="#09101d [484]" strokeweight="3pt">
+              <v:oval w14:anchorId="534C4B0F" id="_x0000_s1037" style="position:absolute;margin-left:155.35pt;margin-top:10pt;width:134pt;height:50.35pt;z-index:251673600;visibility:visible;mso-wrap-style:square;mso-width-percent:0;mso-height-percent:0;mso-wrap-distance-left:9pt;mso-wrap-distance-top:0;mso-wrap-distance-right:9pt;mso-wrap-distance-bottom:0;mso-position-horizontal:absolute;mso-position-horizontal-relative:margin;mso-position-vertical:absolute;mso-position-vertical-relative:text;mso-width-percent:0;mso-height-percent:0;mso-width-relative:margin;mso-height-relative:margin;v-text-anchor:middle" o:gfxdata="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" filled="f" strokecolor="#09101d [484]" strokeweight="3pt">
                 <v:stroke joinstyle="miter"/>
                 <v:textbox>
                   <w:txbxContent>
@@ -3441,16 +4441,540 @@
         <mc:AlternateContent>
           <mc:Choice Requires="wps">
             <w:drawing>
-              <wp:anchor distT="0" distB="0" distL="114300" distR="114300" simplePos="0" relativeHeight="251675648" behindDoc="0" locked="0" layoutInCell="1" allowOverlap="1" wp14:anchorId="13C0985D" wp14:editId="196E14C1">
+              <wp:anchor distT="0" distB="0" distL="114300" distR="114300" simplePos="0" relativeHeight="251677696" behindDoc="0" locked="0" layoutInCell="1" allowOverlap="1" wp14:anchorId="7D501E9C" wp14:editId="2572D848">
+                <wp:simplePos x="0" y="0"/>
+                <wp:positionH relativeFrom="margin">
+                  <wp:posOffset>4196080</wp:posOffset>
+                </wp:positionH>
+                <wp:positionV relativeFrom="paragraph">
+                  <wp:posOffset>135890</wp:posOffset>
+                </wp:positionV>
+                <wp:extent cx="1576070" cy="639445"/>
+                <wp:effectExtent l="19050" t="19050" r="24130" b="27305"/>
+                <wp:wrapSquare wrapText="bothSides"/>
+                <wp:docPr id="1018010807" name="Oval 2"/>
+                <wp:cNvGraphicFramePr/>
+                <a:graphic xmlns:a="http://schemas.openxmlformats.org/drawingml/2006/main">
+                  <a:graphicData uri="http://schemas.microsoft.com/office/word/2010/wordprocessingShape">
+                    <wps:wsp>
+                      <wps:cNvSpPr/>
+                      <wps:spPr>
+                        <a:xfrm>
+                          <a:off x="0" y="0"/>
+                          <a:ext cx="1576070" cy="639445"/>
+                        </a:xfrm>
+                        <a:prstGeom prst="ellipse">
+                          <a:avLst/>
+                        </a:prstGeom>
+                        <a:noFill/>
+                        <a:ln w="38100"/>
+                      </wps:spPr>
+                      <wps:style>
+                        <a:lnRef idx="2">
+                          <a:schemeClr val="accent1">
+                            <a:shade val="15000"/>
+                          </a:schemeClr>
+                        </a:lnRef>
+                        <a:fillRef idx="1">
+                          <a:schemeClr val="accent1"/>
+                        </a:fillRef>
+                        <a:effectRef idx="0">
+                          <a:schemeClr val="accent1"/>
+                        </a:effectRef>
+                        <a:fontRef idx="minor">
+                          <a:schemeClr val="lt1"/>
+                        </a:fontRef>
+                      </wps:style>
+                      <wps:txbx>
+                        <w:txbxContent>
+                          <w:p>
+                            <w:pPr>
+                              <w:jc w:val="center"/>
+                              <w:rPr>
+                                <w:color w:val="000000" w:themeColor="text1"/>
+                                <w:sz w:val="50"/>
+                                <w:szCs w:val="50"/>
+                              </w:rPr>
+                            </w:pPr>
+                            <w:r>
+                              <w:rPr>
+                                <w:color w:val="000000" w:themeColor="text1"/>
+                                <w:sz w:val="50"/>
+                                <w:szCs w:val="50"/>
+                              </w:rPr>
+                              <w:t>return</w:t>
+                            </w:r>
+                          </w:p>
+                        </w:txbxContent>
+                      </wps:txbx>
+                      <wps:bodyPr rot="0" spcFirstLastPara="0" vertOverflow="overflow" horzOverflow="overflow" vert="horz" wrap="square" lIns="91440" tIns="45720" rIns="91440" bIns="45720" numCol="1" spcCol="0" rtlCol="0" fromWordArt="0" anchor="ctr" anchorCtr="0" forceAA="0" compatLnSpc="1">
+                        <a:prstTxWarp prst="textNoShape">
+                          <a:avLst/>
+                        </a:prstTxWarp>
+                        <a:noAutofit/>
+                      </wps:bodyPr>
+                    </wps:wsp>
+                  </a:graphicData>
+                </a:graphic>
+                <wp14:sizeRelH relativeFrom="margin">
+                  <wp14:pctWidth>0</wp14:pctWidth>
+                </wp14:sizeRelH>
+                <wp14:sizeRelV relativeFrom="margin">
+                  <wp14:pctHeight>0</wp14:pctHeight>
+                </wp14:sizeRelV>
+              </wp:anchor>
+            </w:drawing>
+          </mc:Choice>
+          <mc:Fallback>
+            <w:pict>
+              <v:oval w14:anchorId="7D501E9C" id="_x0000_s1038" style="position:absolute;margin-left:330.4pt;margin-top:10.7pt;width:124.1pt;height:50.35pt;z-index:251677696;visibility:visible;mso-wrap-style:square;mso-width-percent:0;mso-height-percent:0;mso-wrap-distance-left:9pt;mso-wrap-distance-top:0;mso-wrap-distance-right:9pt;mso-wrap-distance-bottom:0;mso-position-horizontal:absolute;mso-position-horizontal-relative:margin;mso-position-vertical:absolute;mso-position-vertical-relative:text;mso-width-percent:0;mso-height-percent:0;mso-width-relative:margin;mso-height-relative:margin;v-text-anchor:middle" o:gfxdata="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" filled="f" strokecolor="#09101d [484]" strokeweight="3pt">
+                <v:stroke joinstyle="miter"/>
+                <v:textbox>
+                  <w:txbxContent>
+                    <w:p>
+                      <w:pPr>
+                        <w:jc w:val="center"/>
+                        <w:rPr>
+                          <w:color w:val="000000" w:themeColor="text1"/>
+                          <w:sz w:val="50"/>
+                          <w:szCs w:val="50"/>
+                        </w:rPr>
+                      </w:pPr>
+                      <w:r>
+                        <w:rPr>
+                          <w:color w:val="000000" w:themeColor="text1"/>
+                          <w:sz w:val="50"/>
+                          <w:szCs w:val="50"/>
+                        </w:rPr>
+                        <w:t>return</w:t>
+                      </w:r>
+                    </w:p>
+                  </w:txbxContent>
+                </v:textbox>
+                <w10:wrap type="square" anchorx="margin"/>
+              </v:oval>
+            </w:pict>
+          </mc:Fallback>
+        </mc:AlternateContent>
+      </w:r>
+      <w:r>
+        <w:rPr>
+          <w:noProof/>
+          <w:sz w:val="26"/>
+          <w:szCs w:val="26"/>
+        </w:rPr>
+        <mc:AlternateContent>
+          <mc:Choice Requires="wps">
+            <w:drawing>
+              <wp:anchor distT="0" distB="0" distL="114300" distR="114300" simplePos="0" relativeHeight="251667456" behindDoc="0" locked="0" layoutInCell="1" allowOverlap="1" wp14:anchorId="56E1BDCF" wp14:editId="0E7B1131">
                 <wp:simplePos x="0" y="0"/>
                 <wp:positionH relativeFrom="column">
-                  <wp:posOffset>2685098</wp:posOffset>
+                  <wp:posOffset>474980</wp:posOffset>
                 </wp:positionH>
                 <wp:positionV relativeFrom="paragraph">
-                  <wp:posOffset>1487170</wp:posOffset>
+                  <wp:posOffset>58420</wp:posOffset>
                 </wp:positionV>
-                <wp:extent cx="619125" cy="600075"/>
-                <wp:effectExtent l="19050" t="19050" r="28575" b="28575"/>
+                <wp:extent cx="660400" cy="641350"/>
+                <wp:effectExtent l="19050" t="19050" r="25400" b="25400"/>
+                <wp:wrapSquare wrapText="bothSides"/>
+                <wp:docPr id="937237275" name="Oval 2"/>
+                <wp:cNvGraphicFramePr/>
+                <a:graphic xmlns:a="http://schemas.openxmlformats.org/drawingml/2006/main">
+                  <a:graphicData uri="http://schemas.microsoft.com/office/word/2010/wordprocessingShape">
+                    <wps:wsp>
+                      <wps:cNvSpPr/>
+                      <wps:spPr>
+                        <a:xfrm>
+                          <a:off x="0" y="0"/>
+                          <a:ext cx="660400" cy="641350"/>
+                        </a:xfrm>
+                        <a:prstGeom prst="ellipse">
+                          <a:avLst/>
+                        </a:prstGeom>
+                        <a:noFill/>
+                        <a:ln w="38100"/>
+                      </wps:spPr>
+                      <wps:style>
+                        <a:lnRef idx="2">
+                          <a:schemeClr val="accent1">
+                            <a:shade val="15000"/>
+                          </a:schemeClr>
+                        </a:lnRef>
+                        <a:fillRef idx="1">
+                          <a:schemeClr val="accent1"/>
+                        </a:fillRef>
+                        <a:effectRef idx="0">
+                          <a:schemeClr val="accent1"/>
+                        </a:effectRef>
+                        <a:fontRef idx="minor">
+                          <a:schemeClr val="lt1"/>
+                        </a:fontRef>
+                      </wps:style>
+                      <wps:txbx>
+                        <w:txbxContent>
+                          <w:p>
+                            <w:pPr>
+                              <w:jc w:val="center"/>
+                              <w:rPr>
+                                <w:color w:val="000000" w:themeColor="text1"/>
+                                <w:sz w:val="50"/>
+                                <w:szCs w:val="50"/>
+                              </w:rPr>
+                            </w:pPr>
+                            <w:r>
+                              <w:rPr>
+                                <w:color w:val="000000" w:themeColor="text1"/>
+                                <w:sz w:val="50"/>
+                                <w:szCs w:val="50"/>
+                              </w:rPr>
+                              <w:t>&lt;</w:t>
+                            </w:r>
+                          </w:p>
+                        </w:txbxContent>
+                      </wps:txbx>
+                      <wps:bodyPr rot="0" spcFirstLastPara="0" vertOverflow="overflow" horzOverflow="overflow" vert="horz" wrap="square" lIns="91440" tIns="45720" rIns="91440" bIns="45720" numCol="1" spcCol="0" rtlCol="0" fromWordArt="0" anchor="ctr" anchorCtr="0" forceAA="0" compatLnSpc="1">
+                        <a:prstTxWarp prst="textNoShape">
+                          <a:avLst/>
+                        </a:prstTxWarp>
+                        <a:noAutofit/>
+                      </wps:bodyPr>
+                    </wps:wsp>
+                  </a:graphicData>
+                </a:graphic>
+                <wp14:sizeRelH relativeFrom="margin">
+                  <wp14:pctWidth>0</wp14:pctWidth>
+                </wp14:sizeRelH>
+                <wp14:sizeRelV relativeFrom="margin">
+                  <wp14:pctHeight>0</wp14:pctHeight>
+                </wp14:sizeRelV>
+              </wp:anchor>
+            </w:drawing>
+          </mc:Choice>
+          <mc:Fallback>
+            <w:pict>
+              <v:oval w14:anchorId="56E1BDCF" id="_x0000_s1039" style="position:absolute;margin-left:37.4pt;margin-top:4.6pt;width:52pt;height:50.5pt;z-index:251667456;visibility:visible;mso-wrap-style:square;mso-width-percent:0;mso-height-percent:0;mso-wrap-distance-left:9pt;mso-wrap-distance-top:0;mso-wrap-distance-right:9pt;mso-wrap-distance-bottom:0;mso-position-horizontal:absolute;mso-position-horizontal-relative:text;mso-position-vertical:absolute;mso-position-vertical-relative:text;mso-width-percent:0;mso-height-percent:0;mso-width-relative:margin;mso-height-relative:margin;v-text-anchor:middle" o:gfxdata="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" filled="f" strokecolor="#09101d [484]" strokeweight="3pt">
+                <v:stroke joinstyle="miter"/>
+                <v:textbox>
+                  <w:txbxContent>
+                    <w:p>
+                      <w:pPr>
+                        <w:jc w:val="center"/>
+                        <w:rPr>
+                          <w:color w:val="000000" w:themeColor="text1"/>
+                          <w:sz w:val="50"/>
+                          <w:szCs w:val="50"/>
+                        </w:rPr>
+                      </w:pPr>
+                      <w:r>
+                        <w:rPr>
+                          <w:color w:val="000000" w:themeColor="text1"/>
+                          <w:sz w:val="50"/>
+                          <w:szCs w:val="50"/>
+                        </w:rPr>
+                        <w:t>&lt;</w:t>
+                      </w:r>
+                    </w:p>
+                  </w:txbxContent>
+                </v:textbox>
+                <w10:wrap type="square"/>
+              </v:oval>
+            </w:pict>
+          </mc:Fallback>
+        </mc:AlternateContent>
+      </w:r>
+    </w:p>
+    <w:p>
+      <w:pPr>
+        <w:rPr>
+          <w:sz w:val="26"/>
+          <w:szCs w:val="26"/>
+        </w:rPr>
+      </w:pPr>
+    </w:p>
+    <w:p>
+      <w:pPr>
+        <w:rPr>
+          <w:sz w:val="26"/>
+          <w:szCs w:val="26"/>
+        </w:rPr>
+      </w:pPr>
+    </w:p>
+    <w:p>
+      <w:pPr>
+        <w:rPr>
+          <w:sz w:val="26"/>
+          <w:szCs w:val="26"/>
+        </w:rPr>
+      </w:pPr>
+      <w:r>
+        <w:rPr>
+          <w:noProof/>
+          <w:sz w:val="26"/>
+          <w:szCs w:val="26"/>
+        </w:rPr>
+        <mc:AlternateContent>
+          <mc:Choice Requires="wps">
+            <w:drawing>
+              <wp:anchor distT="0" distB="0" distL="114300" distR="114300" simplePos="0" relativeHeight="251669504" behindDoc="0" locked="0" layoutInCell="1" allowOverlap="1" wp14:anchorId="1389716A" wp14:editId="12E819FA">
+                <wp:simplePos x="0" y="0"/>
+                <wp:positionH relativeFrom="column">
+                  <wp:posOffset>-196215</wp:posOffset>
+                </wp:positionH>
+                <wp:positionV relativeFrom="paragraph">
+                  <wp:posOffset>173355</wp:posOffset>
+                </wp:positionV>
+                <wp:extent cx="509270" cy="612775"/>
+                <wp:effectExtent l="19050" t="19050" r="24130" b="15875"/>
+                <wp:wrapSquare wrapText="bothSides"/>
+                <wp:docPr id="1640062406" name="Oval 2"/>
+                <wp:cNvGraphicFramePr/>
+                <a:graphic xmlns:a="http://schemas.openxmlformats.org/drawingml/2006/main">
+                  <a:graphicData uri="http://schemas.microsoft.com/office/word/2010/wordprocessingShape">
+                    <wps:wsp>
+                      <wps:cNvSpPr/>
+                      <wps:spPr>
+                        <a:xfrm>
+                          <a:off x="0" y="0"/>
+                          <a:ext cx="509270" cy="612775"/>
+                        </a:xfrm>
+                        <a:prstGeom prst="ellipse">
+                          <a:avLst/>
+                        </a:prstGeom>
+                        <a:noFill/>
+                        <a:ln w="38100"/>
+                      </wps:spPr>
+                      <wps:style>
+                        <a:lnRef idx="2">
+                          <a:schemeClr val="accent1">
+                            <a:shade val="15000"/>
+                          </a:schemeClr>
+                        </a:lnRef>
+                        <a:fillRef idx="1">
+                          <a:schemeClr val="accent1"/>
+                        </a:fillRef>
+                        <a:effectRef idx="0">
+                          <a:schemeClr val="accent1"/>
+                        </a:effectRef>
+                        <a:fontRef idx="minor">
+                          <a:schemeClr val="lt1"/>
+                        </a:fontRef>
+                      </wps:style>
+                      <wps:txbx>
+                        <w:txbxContent>
+                          <w:p>
+                            <w:pPr>
+                              <w:jc w:val="center"/>
+                              <w:rPr>
+                                <w:color w:val="000000" w:themeColor="text1"/>
+                                <w:sz w:val="50"/>
+                                <w:szCs w:val="50"/>
+                              </w:rPr>
+                            </w:pPr>
+                            <w:r>
+                              <w:rPr>
+                                <w:color w:val="000000" w:themeColor="text1"/>
+                                <w:sz w:val="50"/>
+                                <w:szCs w:val="50"/>
+                              </w:rPr>
+                              <w:t>1</w:t>
+                            </w:r>
+                          </w:p>
+                        </w:txbxContent>
+                      </wps:txbx>
+                      <wps:bodyPr rot="0" spcFirstLastPara="0" vertOverflow="overflow" horzOverflow="overflow" vert="horz" wrap="square" lIns="91440" tIns="45720" rIns="91440" bIns="45720" numCol="1" spcCol="0" rtlCol="0" fromWordArt="0" anchor="ctr" anchorCtr="0" forceAA="0" compatLnSpc="1">
+                        <a:prstTxWarp prst="textNoShape">
+                          <a:avLst/>
+                        </a:prstTxWarp>
+                        <a:noAutofit/>
+                      </wps:bodyPr>
+                    </wps:wsp>
+                  </a:graphicData>
+                </a:graphic>
+                <wp14:sizeRelH relativeFrom="margin">
+                  <wp14:pctWidth>0</wp14:pctWidth>
+                </wp14:sizeRelH>
+                <wp14:sizeRelV relativeFrom="margin">
+                  <wp14:pctHeight>0</wp14:pctHeight>
+                </wp14:sizeRelV>
+              </wp:anchor>
+            </w:drawing>
+          </mc:Choice>
+          <mc:Fallback>
+            <w:pict>
+              <v:oval w14:anchorId="1389716A" id="_x0000_s1040" style="position:absolute;margin-left:-15.45pt;margin-top:13.65pt;width:40.1pt;height:48.25pt;z-index:251669504;visibility:visible;mso-wrap-style:square;mso-width-percent:0;mso-height-percent:0;mso-wrap-distance-left:9pt;mso-wrap-distance-top:0;mso-wrap-distance-right:9pt;mso-wrap-distance-bottom:0;mso-position-horizontal:absolute;mso-position-horizontal-relative:text;mso-position-vertical:absolute;mso-position-vertical-relative:text;mso-width-percent:0;mso-height-percent:0;mso-width-relative:margin;mso-height-relative:margin;v-text-anchor:middle" o:gfxdata="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" filled="f" strokecolor="#09101d [484]" strokeweight="3pt">
+                <v:stroke joinstyle="miter"/>
+                <v:textbox>
+                  <w:txbxContent>
+                    <w:p>
+                      <w:pPr>
+                        <w:jc w:val="center"/>
+                        <w:rPr>
+                          <w:color w:val="000000" w:themeColor="text1"/>
+                          <w:sz w:val="50"/>
+                          <w:szCs w:val="50"/>
+                        </w:rPr>
+                      </w:pPr>
+                      <w:r>
+                        <w:rPr>
+                          <w:color w:val="000000" w:themeColor="text1"/>
+                          <w:sz w:val="50"/>
+                          <w:szCs w:val="50"/>
+                        </w:rPr>
+                        <w:t>1</w:t>
+                      </w:r>
+                    </w:p>
+                  </w:txbxContent>
+                </v:textbox>
+                <w10:wrap type="square"/>
+              </v:oval>
+            </w:pict>
+          </mc:Fallback>
+        </mc:AlternateContent>
+      </w:r>
+      <w:r>
+        <w:rPr>
+          <w:noProof/>
+          <w:sz w:val="26"/>
+          <w:szCs w:val="26"/>
+        </w:rPr>
+        <mc:AlternateContent>
+          <mc:Choice Requires="wps">
+            <w:drawing>
+              <wp:anchor distT="0" distB="0" distL="114300" distR="114300" simplePos="0" relativeHeight="251671552" behindDoc="0" locked="0" layoutInCell="1" allowOverlap="1" wp14:anchorId="58751846" wp14:editId="4D787A77">
+                <wp:simplePos x="0" y="0"/>
+                <wp:positionH relativeFrom="column">
+                  <wp:posOffset>1094740</wp:posOffset>
+                </wp:positionH>
+                <wp:positionV relativeFrom="paragraph">
+                  <wp:posOffset>186690</wp:posOffset>
+                </wp:positionV>
+                <wp:extent cx="473710" cy="608330"/>
+                <wp:effectExtent l="19050" t="19050" r="21590" b="20320"/>
+                <wp:wrapSquare wrapText="bothSides"/>
+                <wp:docPr id="1533315563" name="Oval 2"/>
+                <wp:cNvGraphicFramePr/>
+                <a:graphic xmlns:a="http://schemas.openxmlformats.org/drawingml/2006/main">
+                  <a:graphicData uri="http://schemas.microsoft.com/office/word/2010/wordprocessingShape">
+                    <wps:wsp>
+                      <wps:cNvSpPr/>
+                      <wps:spPr>
+                        <a:xfrm>
+                          <a:off x="0" y="0"/>
+                          <a:ext cx="473710" cy="608330"/>
+                        </a:xfrm>
+                        <a:prstGeom prst="ellipse">
+                          <a:avLst/>
+                        </a:prstGeom>
+                        <a:noFill/>
+                        <a:ln w="38100"/>
+                      </wps:spPr>
+                      <wps:style>
+                        <a:lnRef idx="2">
+                          <a:schemeClr val="accent1">
+                            <a:shade val="15000"/>
+                          </a:schemeClr>
+                        </a:lnRef>
+                        <a:fillRef idx="1">
+                          <a:schemeClr val="accent1"/>
+                        </a:fillRef>
+                        <a:effectRef idx="0">
+                          <a:schemeClr val="accent1"/>
+                        </a:effectRef>
+                        <a:fontRef idx="minor">
+                          <a:schemeClr val="lt1"/>
+                        </a:fontRef>
+                      </wps:style>
+                      <wps:txbx>
+                        <w:txbxContent>
+                          <w:p>
+                            <w:pPr>
+                              <w:jc w:val="center"/>
+                              <w:rPr>
+                                <w:color w:val="000000" w:themeColor="text1"/>
+                                <w:sz w:val="50"/>
+                                <w:szCs w:val="50"/>
+                              </w:rPr>
+                            </w:pPr>
+                            <w:r>
+                              <w:rPr>
+                                <w:color w:val="000000" w:themeColor="text1"/>
+                                <w:sz w:val="50"/>
+                                <w:szCs w:val="50"/>
+                              </w:rPr>
+                              <w:t>2</w:t>
+                            </w:r>
+                          </w:p>
+                        </w:txbxContent>
+                      </wps:txbx>
+                      <wps:bodyPr rot="0" spcFirstLastPara="0" vertOverflow="overflow" horzOverflow="overflow" vert="horz" wrap="square" lIns="91440" tIns="45720" rIns="91440" bIns="45720" numCol="1" spcCol="0" rtlCol="0" fromWordArt="0" anchor="ctr" anchorCtr="0" forceAA="0" compatLnSpc="1">
+                        <a:prstTxWarp prst="textNoShape">
+                          <a:avLst/>
+                        </a:prstTxWarp>
+                        <a:noAutofit/>
+                      </wps:bodyPr>
+                    </wps:wsp>
+                  </a:graphicData>
+                </a:graphic>
+                <wp14:sizeRelH relativeFrom="margin">
+                  <wp14:pctWidth>0</wp14:pctWidth>
+                </wp14:sizeRelH>
+                <wp14:sizeRelV relativeFrom="margin">
+                  <wp14:pctHeight>0</wp14:pctHeight>
+                </wp14:sizeRelV>
+              </wp:anchor>
+            </w:drawing>
+          </mc:Choice>
+          <mc:Fallback>
+            <w:pict>
+              <v:oval w14:anchorId="58751846" id="_x0000_s1041" style="position:absolute;margin-left:86.2pt;margin-top:14.7pt;width:37.3pt;height:47.9pt;z-index:251671552;visibility:visible;mso-wrap-style:square;mso-width-percent:0;mso-height-percent:0;mso-wrap-distance-left:9pt;mso-wrap-distance-top:0;mso-wrap-distance-right:9pt;mso-wrap-distance-bottom:0;mso-position-horizontal:absolute;mso-position-horizontal-relative:text;mso-position-vertical:absolute;mso-position-vertical-relative:text;mso-width-percent:0;mso-height-percent:0;mso-width-relative:margin;mso-height-relative:margin;v-text-anchor:middle" o:gfxdata="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" filled="f" strokecolor="#09101d [484]" strokeweight="3pt">
+                <v:stroke joinstyle="miter"/>
+                <v:textbox>
+                  <w:txbxContent>
+                    <w:p>
+                      <w:pPr>
+                        <w:jc w:val="center"/>
+                        <w:rPr>
+                          <w:color w:val="000000" w:themeColor="text1"/>
+                          <w:sz w:val="50"/>
+                          <w:szCs w:val="50"/>
+                        </w:rPr>
+                      </w:pPr>
+                      <w:r>
+                        <w:rPr>
+                          <w:color w:val="000000" w:themeColor="text1"/>
+                          <w:sz w:val="50"/>
+                          <w:szCs w:val="50"/>
+                        </w:rPr>
+                        <w:t>2</w:t>
+                      </w:r>
+                    </w:p>
+                  </w:txbxContent>
+                </v:textbox>
+                <w10:wrap type="square"/>
+              </v:oval>
+            </w:pict>
+          </mc:Fallback>
+        </mc:AlternateContent>
+      </w:r>
+      <w:r>
+        <w:rPr>
+          <w:noProof/>
+          <w:sz w:val="26"/>
+          <w:szCs w:val="26"/>
+        </w:rPr>
+        <mc:AlternateContent>
+          <mc:Choice Requires="wps">
+            <w:drawing>
+              <wp:anchor distT="0" distB="0" distL="114300" distR="114300" simplePos="0" relativeHeight="251675648" behindDoc="0" locked="0" layoutInCell="1" allowOverlap="1" wp14:anchorId="13C0985D" wp14:editId="294255F2">
+                <wp:simplePos x="0" y="0"/>
+                <wp:positionH relativeFrom="column">
+                  <wp:posOffset>2686050</wp:posOffset>
+                </wp:positionH>
+                <wp:positionV relativeFrom="paragraph">
+                  <wp:posOffset>208915</wp:posOffset>
+                </wp:positionV>
+                <wp:extent cx="460375" cy="671195"/>
+                <wp:effectExtent l="19050" t="19050" r="15875" b="14605"/>
                 <wp:wrapSquare wrapText="bothSides"/>
                 <wp:docPr id="2100855398" name="Oval 2"/>
                 <wp:cNvGraphicFramePr/>
@@ -3461,7 +4985,7 @@
                       <wps:spPr>
                         <a:xfrm>
                           <a:off x="0" y="0"/>
-                          <a:ext cx="619125" cy="600075"/>
+                          <a:ext cx="460375" cy="671195"/>
                         </a:xfrm>
                         <a:prstGeom prst="ellipse">
                           <a:avLst/>
@@ -3527,7 +5051,7 @@
           </mc:Choice>
           <mc:Fallback>
             <w:pict>
-              <v:oval w14:anchorId="13C0985D" id="_x0000_s1039" style="position:absolute;margin-left:211.45pt;margin-top:117.1pt;width:48.75pt;height:47.25pt;z-index:251675648;visibility:visible;mso-wrap-style:square;mso-width-percent:0;mso-height-percent:0;mso-wrap-distance-left:9pt;mso-wrap-distance-top:0;mso-wrap-distance-right:9pt;mso-wrap-distance-bottom:0;mso-position-horizontal:absolute;mso-position-horizontal-relative:text;mso-position-vertical:absolute;mso-position-vertical-relative:text;mso-width-percent:0;mso-height-percent:0;mso-width-relative:margin;mso-height-relative:margin;v-text-anchor:middle" o:gfxdata="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" filled="f" strokecolor="#09101d [484]" strokeweight="3pt">
+              <v:oval w14:anchorId="13C0985D" id="_x0000_s1042" style="position:absolute;margin-left:211.5pt;margin-top:16.45pt;width:36.25pt;height:52.85pt;z-index:251675648;visibility:visible;mso-wrap-style:square;mso-width-percent:0;mso-height-percent:0;mso-wrap-distance-left:9pt;mso-wrap-distance-top:0;mso-wrap-distance-right:9pt;mso-wrap-distance-bottom:0;mso-position-horizontal:absolute;mso-position-horizontal-relative:text;mso-position-vertical:absolute;mso-position-vertical-relative:text;mso-width-percent:0;mso-height-percent:0;mso-width-relative:margin;mso-height-relative:margin;v-text-anchor:middle" o:gfxdata="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" filled="f" strokecolor="#09101d [484]" strokeweight="3pt">
                 <v:stroke joinstyle="miter"/>
                 <v:textbox>
                   <w:txbxContent>
@@ -3557,481 +5081,415 @@
           </mc:Fallback>
         </mc:AlternateContent>
       </w:r>
-      <w:r>
-        <w:rPr>
-          <w:noProof/>
-          <w:sz w:val="26"/>
-          <w:szCs w:val="26"/>
-        </w:rPr>
-        <mc:AlternateContent>
-          <mc:Choice Requires="wps">
-            <w:drawing>
-              <wp:anchor distT="0" distB="0" distL="114300" distR="114300" simplePos="0" relativeHeight="251671552" behindDoc="0" locked="0" layoutInCell="1" allowOverlap="1" wp14:anchorId="58751846" wp14:editId="1412C9BE">
-                <wp:simplePos x="0" y="0"/>
-                <wp:positionH relativeFrom="column">
-                  <wp:posOffset>1095057</wp:posOffset>
-                </wp:positionH>
-                <wp:positionV relativeFrom="paragraph">
-                  <wp:posOffset>1463358</wp:posOffset>
-                </wp:positionV>
-                <wp:extent cx="619125" cy="600075"/>
-                <wp:effectExtent l="19050" t="19050" r="28575" b="28575"/>
-                <wp:wrapSquare wrapText="bothSides"/>
-                <wp:docPr id="1533315563" name="Oval 2"/>
-                <wp:cNvGraphicFramePr/>
-                <a:graphic xmlns:a="http://schemas.openxmlformats.org/drawingml/2006/main">
-                  <a:graphicData uri="http://schemas.microsoft.com/office/word/2010/wordprocessingShape">
-                    <wps:wsp>
-                      <wps:cNvSpPr/>
-                      <wps:spPr>
-                        <a:xfrm>
-                          <a:off x="0" y="0"/>
-                          <a:ext cx="619125" cy="600075"/>
-                        </a:xfrm>
-                        <a:prstGeom prst="ellipse">
-                          <a:avLst/>
-                        </a:prstGeom>
-                        <a:noFill/>
-                        <a:ln w="38100"/>
-                      </wps:spPr>
-                      <wps:style>
-                        <a:lnRef idx="2">
-                          <a:schemeClr val="accent1">
-                            <a:shade val="15000"/>
-                          </a:schemeClr>
-                        </a:lnRef>
-                        <a:fillRef idx="1">
-                          <a:schemeClr val="accent1"/>
-                        </a:fillRef>
-                        <a:effectRef idx="0">
-                          <a:schemeClr val="accent1"/>
-                        </a:effectRef>
-                        <a:fontRef idx="minor">
-                          <a:schemeClr val="lt1"/>
-                        </a:fontRef>
-                      </wps:style>
-                      <wps:txbx>
-                        <w:txbxContent>
-                          <w:p>
-                            <w:pPr>
-                              <w:jc w:val="center"/>
-                              <w:rPr>
-                                <w:color w:val="000000" w:themeColor="text1"/>
-                                <w:sz w:val="50"/>
-                                <w:szCs w:val="50"/>
-                              </w:rPr>
-                            </w:pPr>
-                            <w:r>
-                              <w:rPr>
-                                <w:color w:val="000000" w:themeColor="text1"/>
-                                <w:sz w:val="50"/>
-                                <w:szCs w:val="50"/>
-                              </w:rPr>
-                              <w:t>2</w:t>
-                            </w:r>
-                          </w:p>
-                        </w:txbxContent>
-                      </wps:txbx>
-                      <wps:bodyPr rot="0" spcFirstLastPara="0" vertOverflow="overflow" horzOverflow="overflow" vert="horz" wrap="square" lIns="91440" tIns="45720" rIns="91440" bIns="45720" numCol="1" spcCol="0" rtlCol="0" fromWordArt="0" anchor="ctr" anchorCtr="0" forceAA="0" compatLnSpc="1">
-                        <a:prstTxWarp prst="textNoShape">
-                          <a:avLst/>
-                        </a:prstTxWarp>
-                        <a:noAutofit/>
-                      </wps:bodyPr>
-                    </wps:wsp>
-                  </a:graphicData>
-                </a:graphic>
-                <wp14:sizeRelH relativeFrom="margin">
-                  <wp14:pctWidth>0</wp14:pctWidth>
-                </wp14:sizeRelH>
-                <wp14:sizeRelV relativeFrom="margin">
-                  <wp14:pctHeight>0</wp14:pctHeight>
-                </wp14:sizeRelV>
-              </wp:anchor>
-            </w:drawing>
-          </mc:Choice>
-          <mc:Fallback>
-            <w:pict>
-              <v:oval w14:anchorId="58751846" id="_x0000_s1040" style="position:absolute;margin-left:86.2pt;margin-top:115.25pt;width:48.75pt;height:47.25pt;z-index:251671552;visibility:visible;mso-wrap-style:square;mso-width-percent:0;mso-height-percent:0;mso-wrap-distance-left:9pt;mso-wrap-distance-top:0;mso-wrap-distance-right:9pt;mso-wrap-distance-bottom:0;mso-position-horizontal:absolute;mso-position-horizontal-relative:text;mso-position-vertical:absolute;mso-position-vertical-relative:text;mso-width-percent:0;mso-height-percent:0;mso-width-relative:margin;mso-height-relative:margin;v-text-anchor:middle" o:gfxdata="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" filled="f" strokecolor="#09101d [484]" strokeweight="3pt">
-                <v:stroke joinstyle="miter"/>
-                <v:textbox>
-                  <w:txbxContent>
-                    <w:p>
-                      <w:pPr>
-                        <w:jc w:val="center"/>
-                        <w:rPr>
-                          <w:color w:val="000000" w:themeColor="text1"/>
-                          <w:sz w:val="50"/>
-                          <w:szCs w:val="50"/>
-                        </w:rPr>
-                      </w:pPr>
-                      <w:r>
-                        <w:rPr>
-                          <w:color w:val="000000" w:themeColor="text1"/>
-                          <w:sz w:val="50"/>
-                          <w:szCs w:val="50"/>
-                        </w:rPr>
-                        <w:t>2</w:t>
-                      </w:r>
-                    </w:p>
-                  </w:txbxContent>
-                </v:textbox>
-                <w10:wrap type="square"/>
-              </v:oval>
-            </w:pict>
-          </mc:Fallback>
-        </mc:AlternateContent>
-      </w:r>
-      <w:r>
-        <w:rPr>
-          <w:noProof/>
-          <w:sz w:val="26"/>
-          <w:szCs w:val="26"/>
-        </w:rPr>
-        <mc:AlternateContent>
-          <mc:Choice Requires="wps">
-            <w:drawing>
-              <wp:anchor distT="0" distB="0" distL="114300" distR="114300" simplePos="0" relativeHeight="251667456" behindDoc="0" locked="0" layoutInCell="1" allowOverlap="1" wp14:anchorId="56E1BDCF" wp14:editId="5689FC30">
-                <wp:simplePos x="0" y="0"/>
-                <wp:positionH relativeFrom="column">
-                  <wp:posOffset>518478</wp:posOffset>
-                </wp:positionH>
-                <wp:positionV relativeFrom="paragraph">
-                  <wp:posOffset>418465</wp:posOffset>
-                </wp:positionV>
-                <wp:extent cx="619125" cy="600075"/>
-                <wp:effectExtent l="19050" t="19050" r="28575" b="28575"/>
-                <wp:wrapSquare wrapText="bothSides"/>
-                <wp:docPr id="937237275" name="Oval 2"/>
-                <wp:cNvGraphicFramePr/>
-                <a:graphic xmlns:a="http://schemas.openxmlformats.org/drawingml/2006/main">
-                  <a:graphicData uri="http://schemas.microsoft.com/office/word/2010/wordprocessingShape">
-                    <wps:wsp>
-                      <wps:cNvSpPr/>
-                      <wps:spPr>
-                        <a:xfrm>
-                          <a:off x="0" y="0"/>
-                          <a:ext cx="619125" cy="600075"/>
-                        </a:xfrm>
-                        <a:prstGeom prst="ellipse">
-                          <a:avLst/>
-                        </a:prstGeom>
-                        <a:noFill/>
-                        <a:ln w="38100"/>
-                      </wps:spPr>
-                      <wps:style>
-                        <a:lnRef idx="2">
-                          <a:schemeClr val="accent1">
-                            <a:shade val="15000"/>
-                          </a:schemeClr>
-                        </a:lnRef>
-                        <a:fillRef idx="1">
-                          <a:schemeClr val="accent1"/>
-                        </a:fillRef>
-                        <a:effectRef idx="0">
-                          <a:schemeClr val="accent1"/>
-                        </a:effectRef>
-                        <a:fontRef idx="minor">
-                          <a:schemeClr val="lt1"/>
-                        </a:fontRef>
-                      </wps:style>
-                      <wps:txbx>
-                        <w:txbxContent>
-                          <w:p>
-                            <w:pPr>
-                              <w:jc w:val="center"/>
-                              <w:rPr>
-                                <w:color w:val="000000" w:themeColor="text1"/>
-                                <w:sz w:val="50"/>
-                                <w:szCs w:val="50"/>
-                              </w:rPr>
-                            </w:pPr>
-                            <w:r>
-                              <w:rPr>
-                                <w:color w:val="000000" w:themeColor="text1"/>
-                                <w:sz w:val="50"/>
-                                <w:szCs w:val="50"/>
-                              </w:rPr>
-                              <w:t>&lt;</w:t>
-                            </w:r>
-                          </w:p>
-                        </w:txbxContent>
-                      </wps:txbx>
-                      <wps:bodyPr rot="0" spcFirstLastPara="0" vertOverflow="overflow" horzOverflow="overflow" vert="horz" wrap="square" lIns="91440" tIns="45720" rIns="91440" bIns="45720" numCol="1" spcCol="0" rtlCol="0" fromWordArt="0" anchor="ctr" anchorCtr="0" forceAA="0" compatLnSpc="1">
-                        <a:prstTxWarp prst="textNoShape">
-                          <a:avLst/>
-                        </a:prstTxWarp>
-                        <a:noAutofit/>
-                      </wps:bodyPr>
-                    </wps:wsp>
-                  </a:graphicData>
-                </a:graphic>
-                <wp14:sizeRelH relativeFrom="margin">
-                  <wp14:pctWidth>0</wp14:pctWidth>
-                </wp14:sizeRelH>
-                <wp14:sizeRelV relativeFrom="margin">
-                  <wp14:pctHeight>0</wp14:pctHeight>
-                </wp14:sizeRelV>
-              </wp:anchor>
-            </w:drawing>
-          </mc:Choice>
-          <mc:Fallback>
-            <w:pict>
-              <v:oval w14:anchorId="56E1BDCF" id="_x0000_s1041" style="position:absolute;margin-left:40.85pt;margin-top:32.95pt;width:48.75pt;height:47.25pt;z-index:251667456;visibility:visible;mso-wrap-style:square;mso-width-percent:0;mso-height-percent:0;mso-wrap-distance-left:9pt;mso-wrap-distance-top:0;mso-wrap-distance-right:9pt;mso-wrap-distance-bottom:0;mso-position-horizontal:absolute;mso-position-horizontal-relative:text;mso-position-vertical:absolute;mso-position-vertical-relative:text;mso-width-percent:0;mso-height-percent:0;mso-width-relative:margin;mso-height-relative:margin;v-text-anchor:middle" o:gfxdata="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" filled="f" strokecolor="#09101d [484]" strokeweight="3pt">
-                <v:stroke joinstyle="miter"/>
-                <v:textbox>
-                  <w:txbxContent>
-                    <w:p>
-                      <w:pPr>
-                        <w:jc w:val="center"/>
-                        <w:rPr>
-                          <w:color w:val="000000" w:themeColor="text1"/>
-                          <w:sz w:val="50"/>
-                          <w:szCs w:val="50"/>
-                        </w:rPr>
-                      </w:pPr>
-                      <w:r>
-                        <w:rPr>
-                          <w:color w:val="000000" w:themeColor="text1"/>
-                          <w:sz w:val="50"/>
-                          <w:szCs w:val="50"/>
-                        </w:rPr>
-                        <w:t>&lt;</w:t>
-                      </w:r>
-                    </w:p>
-                  </w:txbxContent>
-                </v:textbox>
-                <w10:wrap type="square"/>
-              </v:oval>
-            </w:pict>
-          </mc:Fallback>
-        </mc:AlternateContent>
-      </w:r>
-      <w:r>
-        <w:rPr>
-          <w:noProof/>
-          <w:sz w:val="26"/>
-          <w:szCs w:val="26"/>
-        </w:rPr>
-        <mc:AlternateContent>
-          <mc:Choice Requires="wps">
-            <w:drawing>
-              <wp:anchor distT="0" distB="0" distL="114300" distR="114300" simplePos="0" relativeHeight="251669504" behindDoc="0" locked="0" layoutInCell="1" allowOverlap="1" wp14:anchorId="1389716A" wp14:editId="4F723002">
-                <wp:simplePos x="0" y="0"/>
-                <wp:positionH relativeFrom="column">
-                  <wp:posOffset>-195580</wp:posOffset>
-                </wp:positionH>
-                <wp:positionV relativeFrom="paragraph">
-                  <wp:posOffset>1452245</wp:posOffset>
-                </wp:positionV>
-                <wp:extent cx="619125" cy="600075"/>
-                <wp:effectExtent l="19050" t="19050" r="28575" b="28575"/>
-                <wp:wrapSquare wrapText="bothSides"/>
-                <wp:docPr id="1640062406" name="Oval 2"/>
-                <wp:cNvGraphicFramePr/>
-                <a:graphic xmlns:a="http://schemas.openxmlformats.org/drawingml/2006/main">
-                  <a:graphicData uri="http://schemas.microsoft.com/office/word/2010/wordprocessingShape">
-                    <wps:wsp>
-                      <wps:cNvSpPr/>
-                      <wps:spPr>
-                        <a:xfrm>
-                          <a:off x="0" y="0"/>
-                          <a:ext cx="619125" cy="600075"/>
-                        </a:xfrm>
-                        <a:prstGeom prst="ellipse">
-                          <a:avLst/>
-                        </a:prstGeom>
-                        <a:noFill/>
-                        <a:ln w="38100"/>
-                      </wps:spPr>
-                      <wps:style>
-                        <a:lnRef idx="2">
-                          <a:schemeClr val="accent1">
-                            <a:shade val="15000"/>
-                          </a:schemeClr>
-                        </a:lnRef>
-                        <a:fillRef idx="1">
-                          <a:schemeClr val="accent1"/>
-                        </a:fillRef>
-                        <a:effectRef idx="0">
-                          <a:schemeClr val="accent1"/>
-                        </a:effectRef>
-                        <a:fontRef idx="minor">
-                          <a:schemeClr val="lt1"/>
-                        </a:fontRef>
-                      </wps:style>
-                      <wps:txbx>
-                        <w:txbxContent>
-                          <w:p>
-                            <w:pPr>
-                              <w:jc w:val="center"/>
-                              <w:rPr>
-                                <w:color w:val="000000" w:themeColor="text1"/>
-                                <w:sz w:val="50"/>
-                                <w:szCs w:val="50"/>
-                              </w:rPr>
-                            </w:pPr>
-                            <w:r>
-                              <w:rPr>
-                                <w:color w:val="000000" w:themeColor="text1"/>
-                                <w:sz w:val="50"/>
-                                <w:szCs w:val="50"/>
-                              </w:rPr>
-                              <w:t>1</w:t>
-                            </w:r>
-                          </w:p>
-                        </w:txbxContent>
-                      </wps:txbx>
-                      <wps:bodyPr rot="0" spcFirstLastPara="0" vertOverflow="overflow" horzOverflow="overflow" vert="horz" wrap="square" lIns="91440" tIns="45720" rIns="91440" bIns="45720" numCol="1" spcCol="0" rtlCol="0" fromWordArt="0" anchor="ctr" anchorCtr="0" forceAA="0" compatLnSpc="1">
-                        <a:prstTxWarp prst="textNoShape">
-                          <a:avLst/>
-                        </a:prstTxWarp>
-                        <a:noAutofit/>
-                      </wps:bodyPr>
-                    </wps:wsp>
-                  </a:graphicData>
-                </a:graphic>
-                <wp14:sizeRelH relativeFrom="margin">
-                  <wp14:pctWidth>0</wp14:pctWidth>
-                </wp14:sizeRelH>
-                <wp14:sizeRelV relativeFrom="margin">
-                  <wp14:pctHeight>0</wp14:pctHeight>
-                </wp14:sizeRelV>
-              </wp:anchor>
-            </w:drawing>
-          </mc:Choice>
-          <mc:Fallback>
-            <w:pict>
-              <v:oval w14:anchorId="1389716A" id="_x0000_s1042" style="position:absolute;margin-left:-15.4pt;margin-top:114.35pt;width:48.75pt;height:47.25pt;z-index:251669504;visibility:visible;mso-wrap-style:square;mso-width-percent:0;mso-height-percent:0;mso-wrap-distance-left:9pt;mso-wrap-distance-top:0;mso-wrap-distance-right:9pt;mso-wrap-distance-bottom:0;mso-position-horizontal:absolute;mso-position-horizontal-relative:text;mso-position-vertical:absolute;mso-position-vertical-relative:text;mso-width-percent:0;mso-height-percent:0;mso-width-relative:margin;mso-height-relative:margin;v-text-anchor:middle" o:gfxdata="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" filled="f" strokecolor="#09101d [484]" strokeweight="3pt">
-                <v:stroke joinstyle="miter"/>
-                <v:textbox>
-                  <w:txbxContent>
-                    <w:p>
-                      <w:pPr>
-                        <w:jc w:val="center"/>
-                        <w:rPr>
-                          <w:color w:val="000000" w:themeColor="text1"/>
-                          <w:sz w:val="50"/>
-                          <w:szCs w:val="50"/>
-                        </w:rPr>
-                      </w:pPr>
-                      <w:r>
-                        <w:rPr>
-                          <w:color w:val="000000" w:themeColor="text1"/>
-                          <w:sz w:val="50"/>
-                          <w:szCs w:val="50"/>
-                        </w:rPr>
-                        <w:t>1</w:t>
-                      </w:r>
-                    </w:p>
-                  </w:txbxContent>
-                </v:textbox>
-                <w10:wrap type="square"/>
-              </v:oval>
-            </w:pict>
-          </mc:Fallback>
-        </mc:AlternateContent>
-      </w:r>
-      <w:r>
-        <w:rPr>
-          <w:sz w:val="26"/>
-          <w:szCs w:val="26"/>
-        </w:rPr>
-        <w:tab/>
-      </w:r>
-      <w:r>
-        <w:rPr>
-          <w:sz w:val="26"/>
-          <w:szCs w:val="26"/>
-        </w:rPr>
-        <w:tab/>
-      </w:r>
-      <w:r>
-        <w:rPr>
-          <w:sz w:val="26"/>
-          <w:szCs w:val="26"/>
-        </w:rPr>
-        <w:tab/>
-      </w:r>
-      <w:r>
-        <w:rPr>
-          <w:sz w:val="26"/>
-          <w:szCs w:val="26"/>
-        </w:rPr>
-        <w:tab/>
-      </w:r>
-    </w:p>
-    <w:p>
-      <w:pPr>
-        <w:rPr>
-          <w:sz w:val="26"/>
-          <w:szCs w:val="26"/>
-        </w:rPr>
-      </w:pPr>
-    </w:p>
-    <w:p>
-      <w:pPr>
-        <w:rPr>
-          <w:sz w:val="26"/>
-          <w:szCs w:val="26"/>
-        </w:rPr>
-      </w:pPr>
-    </w:p>
-    <w:p>
-      <w:pPr>
-        <w:rPr>
-          <w:sz w:val="26"/>
-          <w:szCs w:val="26"/>
-        </w:rPr>
-      </w:pPr>
-    </w:p>
-    <w:p>
-      <w:pPr>
-        <w:rPr>
-          <w:sz w:val="26"/>
-          <w:szCs w:val="26"/>
-        </w:rPr>
-      </w:pPr>
-    </w:p>
-    <w:p>
-      <w:pPr>
-        <w:rPr>
-          <w:sz w:val="26"/>
-          <w:szCs w:val="26"/>
-        </w:rPr>
-      </w:pPr>
-    </w:p>
-    <w:p>
-      <w:pPr>
-        <w:rPr>
-          <w:sz w:val="26"/>
-          <w:szCs w:val="26"/>
-        </w:rPr>
-      </w:pPr>
-    </w:p>
-    <w:p>
-      <w:pPr>
-        <w:rPr>
-          <w:sz w:val="26"/>
-          <w:szCs w:val="26"/>
-        </w:rPr>
-      </w:pPr>
-    </w:p>
-    <w:p>
-      <w:pPr>
-        <w:rPr>
+    </w:p>
+    <w:p>
+      <w:pPr>
+        <w:rPr>
+          <w:sz w:val="26"/>
+          <w:szCs w:val="26"/>
+        </w:rPr>
+      </w:pPr>
+    </w:p>
+    <w:p>
+      <w:pPr>
+        <w:rPr>
+          <w:sz w:val="26"/>
+          <w:szCs w:val="26"/>
+        </w:rPr>
+      </w:pPr>
+    </w:p>
+    <w:p>
+      <w:pPr>
+        <w:rPr>
+          <w:sz w:val="26"/>
+          <w:szCs w:val="26"/>
+        </w:rPr>
+      </w:pPr>
+    </w:p>
+    <w:p>
+      <w:pPr>
+        <w:rPr>
+          <w:b/>
+          <w:bCs/>
           <w:sz w:val="30"/>
           <w:szCs w:val="30"/>
         </w:rPr>
       </w:pPr>
-      <w:r>
+    </w:p>
+    <w:p>
+      <w:pPr>
         <w:rPr>
           <w:b/>
           <w:bCs/>
           <w:sz w:val="30"/>
           <w:szCs w:val="30"/>
         </w:rPr>
+      </w:pPr>
+      <w:r>
+        <w:rPr>
+          <w:noProof/>
+        </w:rPr>
+        <w:drawing>
+          <wp:inline distT="0" distB="0" distL="0" distR="0" wp14:anchorId="1C0C9F80" wp14:editId="6B12E60A">
+            <wp:extent cx="5074285" cy="2729598"/>
+            <wp:effectExtent l="0" t="0" r="0" b="0"/>
+            <wp:docPr id="268595574" name="Picture 1" descr="A screenshot of a computer screen"/>
+            <wp:cNvGraphicFramePr>
+              <a:graphicFrameLocks xmlns:a="http://schemas.openxmlformats.org/drawingml/2006/main" noChangeAspect="1"/>
+            </wp:cNvGraphicFramePr>
+            <a:graphic xmlns:a="http://schemas.openxmlformats.org/drawingml/2006/main">
+              <a:graphicData uri="http://schemas.openxmlformats.org/drawingml/2006/picture">
+                <pic:pic xmlns:pic="http://schemas.openxmlformats.org/drawingml/2006/picture">
+                  <pic:nvPicPr>
+                    <pic:cNvPr id="268595574" name="Picture 1" descr="A screenshot of a computer screen"/>
+                    <pic:cNvPicPr/>
+                  </pic:nvPicPr>
+                  <pic:blipFill>
+                    <a:blip r:embed="rId9"/>
+                    <a:stretch>
+                      <a:fillRect/>
+                    </a:stretch>
+                  </pic:blipFill>
+                  <pic:spPr>
+                    <a:xfrm>
+                      <a:off x="0" y="0"/>
+                      <a:ext cx="5112370" cy="2750085"/>
+                    </a:xfrm>
+                    <a:prstGeom prst="rect">
+                      <a:avLst/>
+                    </a:prstGeom>
+                  </pic:spPr>
+                </pic:pic>
+              </a:graphicData>
+            </a:graphic>
+          </wp:inline>
+        </w:drawing>
+      </w:r>
+    </w:p>
+    <w:p>
+      <w:pPr>
+        <w:rPr>
+          <w:sz w:val="30"/>
+          <w:szCs w:val="30"/>
+        </w:rPr>
+      </w:pPr>
+      <w:r>
+        <w:rPr>
+          <w:sz w:val="30"/>
+          <w:szCs w:val="30"/>
+        </w:rPr>
         <w:lastRenderedPageBreak/>
+        <w:t xml:space="preserve">Something funny about parsers is there a </w:t>
+      </w:r>
+      <w:r>
+        <w:rPr>
+          <w:b/>
+          <w:bCs/>
+          <w:sz w:val="30"/>
+          <w:szCs w:val="30"/>
+        </w:rPr>
+        <w:t>Recursive Descent Parser</w:t>
+      </w:r>
+      <w:r>
+        <w:rPr>
+          <w:sz w:val="30"/>
+          <w:szCs w:val="30"/>
+        </w:rPr>
+        <w:t xml:space="preserve">, but I saw in </w:t>
+      </w:r>
+      <w:hyperlink r:id="rId10" w:history="1">
+        <w:r>
+          <w:rPr>
+            <w:rStyle w:val="Hyperlink"/>
+            <w:sz w:val="30"/>
+            <w:szCs w:val="30"/>
+          </w:rPr>
+          <w:t>this video</w:t>
+        </w:r>
+      </w:hyperlink>
+      <w:r>
+        <w:rPr>
+          <w:sz w:val="30"/>
+          <w:szCs w:val="30"/>
+        </w:rPr>
+        <w:t xml:space="preserve"> that NASA basically forbids the use of recursion.  </w:t>
+      </w:r>
+    </w:p>
+    <w:p>
+      <w:pPr>
+        <w:rPr>
+          <w:sz w:val="30"/>
+          <w:szCs w:val="30"/>
+        </w:rPr>
+      </w:pPr>
+      <w:r>
+        <w:rPr>
+          <w:noProof/>
+        </w:rPr>
+        <w:drawing>
+          <wp:inline distT="0" distB="0" distL="0" distR="0" wp14:anchorId="7EE7A68E" wp14:editId="748C52F7">
+            <wp:extent cx="5943600" cy="3018155"/>
+            <wp:effectExtent l="0" t="0" r="0" b="0"/>
+            <wp:docPr id="961975450" name="Picture 1" descr="A screen shot of a computer program&#10;&#10;Description automatically generated"/>
+            <wp:cNvGraphicFramePr>
+              <a:graphicFrameLocks xmlns:a="http://schemas.openxmlformats.org/drawingml/2006/main" noChangeAspect="1"/>
+            </wp:cNvGraphicFramePr>
+            <a:graphic xmlns:a="http://schemas.openxmlformats.org/drawingml/2006/main">
+              <a:graphicData uri="http://schemas.openxmlformats.org/drawingml/2006/picture">
+                <pic:pic xmlns:pic="http://schemas.openxmlformats.org/drawingml/2006/picture">
+                  <pic:nvPicPr>
+                    <pic:cNvPr id="961975450" name="Picture 1" descr="A screen shot of a computer program&#10;&#10;Description automatically generated"/>
+                    <pic:cNvPicPr/>
+                  </pic:nvPicPr>
+                  <pic:blipFill>
+                    <a:blip r:embed="rId11"/>
+                    <a:stretch>
+                      <a:fillRect/>
+                    </a:stretch>
+                  </pic:blipFill>
+                  <pic:spPr>
+                    <a:xfrm>
+                      <a:off x="0" y="0"/>
+                      <a:ext cx="5943600" cy="3018155"/>
+                    </a:xfrm>
+                    <a:prstGeom prst="rect">
+                      <a:avLst/>
+                    </a:prstGeom>
+                  </pic:spPr>
+                </pic:pic>
+              </a:graphicData>
+            </a:graphic>
+          </wp:inline>
+        </w:drawing>
+      </w:r>
+    </w:p>
+    <w:p>
+      <w:pPr>
+        <w:rPr>
+          <w:sz w:val="30"/>
+          <w:szCs w:val="30"/>
+        </w:rPr>
+      </w:pPr>
+      <w:r>
+        <w:rPr>
+          <w:sz w:val="30"/>
+          <w:szCs w:val="30"/>
+        </w:rPr>
+        <w:t>What is at the top-right is a Letter that can be re-written into whatever its pointing at</w:t>
+      </w:r>
+    </w:p>
+    <w:p>
+      <w:pPr>
+        <w:rPr>
+          <w:sz w:val="30"/>
+          <w:szCs w:val="30"/>
+        </w:rPr>
+      </w:pPr>
+    </w:p>
+    <w:p>
+      <w:pPr>
+        <w:rPr>
+          <w:sz w:val="30"/>
+          <w:szCs w:val="30"/>
+        </w:rPr>
+      </w:pPr>
+      <w:r>
+        <w:rPr>
+          <w:b/>
+          <w:bCs/>
+          <w:sz w:val="30"/>
+          <w:szCs w:val="30"/>
+        </w:rPr>
+        <w:t>NOTE</w:t>
+      </w:r>
+      <w:r>
+        <w:rPr>
+          <w:sz w:val="30"/>
+          <w:szCs w:val="30"/>
+        </w:rPr>
+        <w:t xml:space="preserve">: variable </w:t>
+      </w:r>
+      <w:proofErr w:type="spellStart"/>
+      <w:r>
+        <w:rPr>
+          <w:sz w:val="30"/>
+          <w:szCs w:val="30"/>
+        </w:rPr>
+        <w:t>look_ahead</w:t>
+      </w:r>
+      <w:proofErr w:type="spellEnd"/>
+      <w:r>
+        <w:rPr>
+          <w:sz w:val="30"/>
+          <w:szCs w:val="30"/>
+        </w:rPr>
+        <w:t xml:space="preserve"> keeps its passed value the entire time. It starts with the first input.</w:t>
+      </w:r>
+      <w:r>
+        <w:rPr>
+          <w:sz w:val="30"/>
+          <w:szCs w:val="30"/>
+        </w:rPr>
+        <w:t xml:space="preserve"> </w:t>
+      </w:r>
+      <w:proofErr w:type="spellStart"/>
+      <w:r>
+        <w:rPr>
+          <w:sz w:val="30"/>
+          <w:szCs w:val="30"/>
+        </w:rPr>
+        <w:t>look_ahead</w:t>
+      </w:r>
+      <w:proofErr w:type="spellEnd"/>
+      <w:r>
+        <w:rPr>
+          <w:sz w:val="30"/>
+          <w:szCs w:val="30"/>
+        </w:rPr>
+        <w:t xml:space="preserve"> = </w:t>
+      </w:r>
+      <w:proofErr w:type="spellStart"/>
+      <w:r>
+        <w:rPr>
+          <w:sz w:val="30"/>
+          <w:szCs w:val="30"/>
+        </w:rPr>
+        <w:t>getchar</w:t>
+      </w:r>
+      <w:proofErr w:type="spellEnd"/>
+      <w:r>
+        <w:rPr>
+          <w:sz w:val="30"/>
+          <w:szCs w:val="30"/>
+        </w:rPr>
+        <w:t xml:space="preserve">() is getting the next character in the input and assigning it to </w:t>
+      </w:r>
+      <w:proofErr w:type="spellStart"/>
+      <w:r>
+        <w:rPr>
+          <w:sz w:val="30"/>
+          <w:szCs w:val="30"/>
+        </w:rPr>
+        <w:t>look_ahead</w:t>
+      </w:r>
+      <w:proofErr w:type="spellEnd"/>
+      <w:r>
+        <w:rPr>
+          <w:sz w:val="30"/>
+          <w:szCs w:val="30"/>
+        </w:rPr>
+        <w:t>.</w:t>
+      </w:r>
+    </w:p>
+    <w:p>
+      <w:pPr>
+        <w:rPr>
+          <w:sz w:val="30"/>
+          <w:szCs w:val="30"/>
+        </w:rPr>
+      </w:pPr>
+      <w:r>
+        <w:rPr>
+          <w:sz w:val="30"/>
+          <w:szCs w:val="30"/>
+        </w:rPr>
+        <w:t>How this recursive definition works is you start with E, which then does its comparison functions with match(char c) and then runs E`()</w:t>
+      </w:r>
+    </w:p>
+    <w:p>
+      <w:pPr>
+        <w:rPr>
+          <w:sz w:val="30"/>
+          <w:szCs w:val="30"/>
+        </w:rPr>
+      </w:pPr>
+    </w:p>
+    <w:p>
+      <w:pPr>
+        <w:rPr>
+          <w:sz w:val="30"/>
+          <w:szCs w:val="30"/>
+        </w:rPr>
+      </w:pPr>
+      <w:r>
+        <w:rPr>
+          <w:sz w:val="30"/>
+          <w:szCs w:val="30"/>
+        </w:rPr>
+        <w:t xml:space="preserve">When E`() runs, it looks for its queue to run, in this case +. Then it checks to see if the syntax that it wants to be re-written to. Once it finds the ‘+’, is basically double and triple looks ahead to make sure the syntax is completely correct. </w:t>
+      </w:r>
+    </w:p>
+    <w:p>
+      <w:pPr>
+        <w:rPr>
+          <w:sz w:val="30"/>
+          <w:szCs w:val="30"/>
+        </w:rPr>
+      </w:pPr>
+      <w:r>
+        <w:rPr>
+          <w:sz w:val="30"/>
+          <w:szCs w:val="30"/>
+        </w:rPr>
+        <w:t>Once both checks are made, the variable “</w:t>
+      </w:r>
+      <w:proofErr w:type="spellStart"/>
+      <w:r>
+        <w:rPr>
+          <w:sz w:val="30"/>
+          <w:szCs w:val="30"/>
+        </w:rPr>
+        <w:t>look_ahead</w:t>
+      </w:r>
+      <w:proofErr w:type="spellEnd"/>
+      <w:r>
+        <w:rPr>
+          <w:sz w:val="30"/>
+          <w:szCs w:val="30"/>
+        </w:rPr>
+        <w:t xml:space="preserve">” retains its value. It is </w:t>
+      </w:r>
+      <w:proofErr w:type="gramStart"/>
+      <w:r>
+        <w:rPr>
+          <w:sz w:val="30"/>
+          <w:szCs w:val="30"/>
+        </w:rPr>
+        <w:t>basically</w:t>
+      </w:r>
+      <w:proofErr w:type="gramEnd"/>
+      <w:r>
+        <w:rPr>
+          <w:sz w:val="30"/>
+          <w:szCs w:val="30"/>
+        </w:rPr>
+        <w:t xml:space="preserve"> a static variable</w:t>
+      </w:r>
+    </w:p>
+    <w:p>
+      <w:pPr>
+        <w:rPr>
+          <w:b/>
+          <w:bCs/>
+          <w:sz w:val="30"/>
+          <w:szCs w:val="30"/>
+        </w:rPr>
+      </w:pPr>
+    </w:p>
+    <w:p>
+      <w:pPr>
+        <w:rPr>
+          <w:sz w:val="30"/>
+          <w:szCs w:val="30"/>
+        </w:rPr>
+      </w:pPr>
+      <w:r>
+        <w:rPr>
+          <w:b/>
+          <w:bCs/>
+          <w:sz w:val="30"/>
+          <w:szCs w:val="30"/>
+        </w:rPr>
         <w:t>Typechecker</w:t>
       </w:r>
     </w:p>
@@ -4047,7 +5505,21 @@
           <w:sz w:val="26"/>
           <w:szCs w:val="26"/>
         </w:rPr>
-        <w:t xml:space="preserve">It looks at all the types involved and check if each type is used correctly. If they are not, a compile error is </w:t>
+        <w:t xml:space="preserve">It looks at all the types involved and </w:t>
+      </w:r>
+      <w:r>
+        <w:rPr>
+          <w:sz w:val="26"/>
+          <w:szCs w:val="26"/>
+        </w:rPr>
+        <w:t>checks</w:t>
+      </w:r>
+      <w:r>
+        <w:rPr>
+          <w:sz w:val="26"/>
+          <w:szCs w:val="26"/>
+        </w:rPr>
+        <w:t xml:space="preserve"> if each type is used correctly. If they are not, a compile error is </w:t>
       </w:r>
       <w:r>
         <w:rPr>
@@ -4101,6 +5573,7 @@
         </w:rPr>
         <w:t xml:space="preserve"> </w:t>
       </w:r>
+      <w:proofErr w:type="spellStart"/>
       <w:r>
         <w:rPr>
           <w:sz w:val="26"/>
@@ -4108,6 +5581,7 @@
         </w:rPr>
         <w:t>i</w:t>
       </w:r>
+      <w:proofErr w:type="spellEnd"/>
       <w:r>
         <w:rPr>
           <w:sz w:val="26"/>
@@ -4286,6 +5760,7 @@
         </w:rPr>
         <w:t>dog</w:t>
       </w:r>
+      <w:proofErr w:type="gramStart"/>
       <w:r>
         <w:rPr>
           <w:sz w:val="26"/>
@@ -4293,6 +5768,7 @@
         </w:rPr>
         <w:t>”;</w:t>
       </w:r>
+      <w:proofErr w:type="gramEnd"/>
     </w:p>
     <w:p>
       <w:pPr>
@@ -4324,13 +5800,23 @@
         </w:rPr>
         <w:t xml:space="preserve"> int </w:t>
       </w:r>
-      <w:r>
-        <w:rPr>
-          <w:sz w:val="26"/>
-          <w:szCs w:val="26"/>
-        </w:rPr>
-        <w:t xml:space="preserve">i = </w:t>
-      </w:r>
+      <w:proofErr w:type="spellStart"/>
+      <w:r>
+        <w:rPr>
+          <w:sz w:val="26"/>
+          <w:szCs w:val="26"/>
+        </w:rPr>
+        <w:t>i</w:t>
+      </w:r>
+      <w:proofErr w:type="spellEnd"/>
+      <w:r>
+        <w:rPr>
+          <w:sz w:val="26"/>
+          <w:szCs w:val="26"/>
+        </w:rPr>
+        <w:t xml:space="preserve"> = </w:t>
+      </w:r>
+      <w:proofErr w:type="gramStart"/>
       <w:r>
         <w:rPr>
           <w:color w:val="ED7D31" w:themeColor="accent2"/>
@@ -4346,6 +5832,7 @@
         </w:rPr>
         <w:t>;</w:t>
       </w:r>
+      <w:proofErr w:type="gramEnd"/>
     </w:p>
     <w:p>
       <w:pPr>
@@ -4367,7 +5854,48 @@
           <w:szCs w:val="26"/>
         </w:rPr>
         <w:tab/>
-        <w:t xml:space="preserve">     if(s &lt; i) return s + i;  </w:t>
+        <w:t xml:space="preserve">     if(s &lt; </w:t>
+      </w:r>
+      <w:proofErr w:type="spellStart"/>
+      <w:r>
+        <w:rPr>
+          <w:sz w:val="26"/>
+          <w:szCs w:val="26"/>
+        </w:rPr>
+        <w:t>i</w:t>
+      </w:r>
+      <w:proofErr w:type="spellEnd"/>
+      <w:r>
+        <w:rPr>
+          <w:sz w:val="26"/>
+          <w:szCs w:val="26"/>
+        </w:rPr>
+        <w:t xml:space="preserve">) return s + </w:t>
+      </w:r>
+      <w:proofErr w:type="spellStart"/>
+      <w:proofErr w:type="gramStart"/>
+      <w:r>
+        <w:rPr>
+          <w:sz w:val="26"/>
+          <w:szCs w:val="26"/>
+        </w:rPr>
+        <w:t>i</w:t>
+      </w:r>
+      <w:proofErr w:type="spellEnd"/>
+      <w:r>
+        <w:rPr>
+          <w:sz w:val="26"/>
+          <w:szCs w:val="26"/>
+        </w:rPr>
+        <w:t>;</w:t>
+      </w:r>
+      <w:proofErr w:type="gramEnd"/>
+      <w:r>
+        <w:rPr>
+          <w:sz w:val="26"/>
+          <w:szCs w:val="26"/>
+        </w:rPr>
+        <w:t xml:space="preserve">  </w:t>
       </w:r>
     </w:p>
     <w:p>
@@ -4383,7 +5911,23 @@
           <w:szCs w:val="26"/>
         </w:rPr>
         <w:tab/>
-        <w:t xml:space="preserve">                 // The comparison between variables s and i are not correctly used </w:t>
+        <w:t xml:space="preserve">                 // The comparison between variables s and </w:t>
+      </w:r>
+      <w:proofErr w:type="spellStart"/>
+      <w:r>
+        <w:rPr>
+          <w:sz w:val="26"/>
+          <w:szCs w:val="26"/>
+        </w:rPr>
+        <w:t>i</w:t>
+      </w:r>
+      <w:proofErr w:type="spellEnd"/>
+      <w:r>
+        <w:rPr>
+          <w:sz w:val="26"/>
+          <w:szCs w:val="26"/>
+        </w:rPr>
+        <w:t xml:space="preserve"> are not correctly used </w:t>
       </w:r>
     </w:p>
     <w:p>
@@ -4567,94 +6111,70 @@
     <w:p>
       <w:pPr>
         <w:rPr>
-          <w:sz w:val="26"/>
-          <w:szCs w:val="26"/>
-        </w:rPr>
-      </w:pPr>
-    </w:p>
-    <w:p>
-      <w:pPr>
-        <w:rPr>
-          <w:sz w:val="26"/>
-          <w:szCs w:val="26"/>
-        </w:rPr>
-      </w:pPr>
-    </w:p>
-    <w:p>
-      <w:pPr>
-        <w:rPr>
-          <w:sz w:val="26"/>
-          <w:szCs w:val="26"/>
-        </w:rPr>
-      </w:pPr>
-    </w:p>
-    <w:p>
-      <w:pPr>
-        <w:rPr>
-          <w:b/>
-          <w:bCs/>
-          <w:sz w:val="26"/>
-          <w:szCs w:val="26"/>
-        </w:rPr>
-      </w:pPr>
-      <w:r>
-        <w:rPr>
-          <w:b/>
-          <w:bCs/>
+          <w:b/>
+          <w:bCs/>
+          <w:sz w:val="26"/>
+          <w:szCs w:val="26"/>
+        </w:rPr>
+      </w:pPr>
+      <w:r>
+        <w:rPr>
+          <w:b/>
+          <w:bCs/>
+          <w:sz w:val="26"/>
+          <w:szCs w:val="26"/>
+        </w:rPr>
+        <w:t>Exercise</w:t>
+      </w:r>
+      <w:r>
+        <w:rPr>
+          <w:sz w:val="26"/>
+          <w:szCs w:val="26"/>
+        </w:rPr>
+        <w:t xml:space="preserve">: </w:t>
+      </w:r>
+      <w:r>
+        <w:rPr>
+          <w:b/>
+          <w:bCs/>
+          <w:sz w:val="26"/>
+          <w:szCs w:val="26"/>
+        </w:rPr>
+        <w:t xml:space="preserve">Building a Context-Free Grammar </w:t>
+      </w:r>
+      <w:r>
+        <w:rPr>
+          <w:b/>
+          <w:bCs/>
+          <w:sz w:val="26"/>
+          <w:szCs w:val="26"/>
+        </w:rPr>
+        <w:t xml:space="preserve">Binary  </w:t>
+      </w:r>
+      <w:r>
+        <w:rPr>
+          <w:b/>
+          <w:bCs/>
+          <w:sz w:val="26"/>
+          <w:szCs w:val="26"/>
+        </w:rPr>
+        <w:t>Compiler</w:t>
+      </w:r>
+    </w:p>
+    <w:p>
+      <w:pPr>
+        <w:ind w:firstLine="720"/>
+        <w:rPr>
+          <w:sz w:val="26"/>
+          <w:szCs w:val="26"/>
+        </w:rPr>
+      </w:pPr>
+      <w:r>
+        <w:rPr>
           <w:sz w:val="26"/>
           <w:szCs w:val="26"/>
         </w:rPr>
         <w:lastRenderedPageBreak/>
-        <w:t>Exercise</w:t>
-      </w:r>
-      <w:r>
-        <w:rPr>
-          <w:sz w:val="26"/>
-          <w:szCs w:val="26"/>
-        </w:rPr>
-        <w:t xml:space="preserve">: </w:t>
-      </w:r>
-      <w:r>
-        <w:rPr>
-          <w:b/>
-          <w:bCs/>
-          <w:sz w:val="26"/>
-          <w:szCs w:val="26"/>
-        </w:rPr>
-        <w:t xml:space="preserve">Building a Context-Free Grammar </w:t>
-      </w:r>
-      <w:r>
-        <w:rPr>
-          <w:b/>
-          <w:bCs/>
-          <w:sz w:val="26"/>
-          <w:szCs w:val="26"/>
-        </w:rPr>
-        <w:t xml:space="preserve">Binary  </w:t>
-      </w:r>
-      <w:r>
-        <w:rPr>
-          <w:b/>
-          <w:bCs/>
-          <w:sz w:val="26"/>
-          <w:szCs w:val="26"/>
-        </w:rPr>
-        <w:t>Compiler</w:t>
-      </w:r>
-    </w:p>
-    <w:p>
-      <w:pPr>
-        <w:ind w:firstLine="720"/>
-        <w:rPr>
-          <w:sz w:val="26"/>
-          <w:szCs w:val="26"/>
-        </w:rPr>
-      </w:pPr>
-      <w:r>
-        <w:rPr>
-          <w:sz w:val="26"/>
-          <w:szCs w:val="26"/>
-        </w:rPr>
         <w:t xml:space="preserve">This compiler inputs a string of 1’s and 0’s, combines them into the number variable, then goes through an expression to get the final “compiled” result. </w:t>
       </w:r>
     </w:p>
@@ -5170,24 +6690,24 @@
           <w:sz w:val="26"/>
           <w:szCs w:val="26"/>
         </w:rPr>
-        <w:t xml:space="preserve">digit = 1, number = digit, expression = 1, Then digit = 0, number = 10, expression = 10, first expression = 10. Recursive call is made, digit = 1, number = digit, next expression = 1. Since there are two expressions inputted, the recursion stops and does “expression + expression” which in this case = 11 as our “compiled” output. </w:t>
-      </w:r>
-    </w:p>
-    <w:p>
-      <w:pPr>
-        <w:rPr>
-          <w:sz w:val="26"/>
-          <w:szCs w:val="26"/>
-        </w:rPr>
-      </w:pPr>
-    </w:p>
-    <w:p>
-      <w:pPr>
-        <w:rPr>
-          <w:sz w:val="26"/>
-          <w:szCs w:val="26"/>
-        </w:rPr>
-      </w:pPr>
+        <w:t xml:space="preserve">digit = 1, number = digit, expression = 1, Then digit = 0, number = 10, expression = 10, first expression = 10. Recursive call is made, digit = 1, number = digit, next expression = 1. Since there are two expressions </w:t>
+      </w:r>
+      <w:proofErr w:type="gramStart"/>
+      <w:r>
+        <w:rPr>
+          <w:sz w:val="26"/>
+          <w:szCs w:val="26"/>
+        </w:rPr>
+        <w:t>inputted</w:t>
+      </w:r>
+      <w:proofErr w:type="gramEnd"/>
+      <w:r>
+        <w:rPr>
+          <w:sz w:val="26"/>
+          <w:szCs w:val="26"/>
+        </w:rPr>
+        <w:t xml:space="preserve">, the recursion stops and does “expression + expression” which in this case = 11 as our “compiled” output. </w:t>
+      </w:r>
     </w:p>
     <w:p>
       <w:pPr>
@@ -5201,16 +6721,6 @@
     </w:p>
     <w:p>
       <w:pPr>
-        <w:rPr>
-          <w:b/>
-          <w:bCs/>
-          <w:sz w:val="30"/>
-          <w:szCs w:val="30"/>
-        </w:rPr>
-      </w:pPr>
-    </w:p>
-    <w:p>
-      <w:pPr>
         <w:jc w:val="center"/>
         <w:rPr>
           <w:b/>
@@ -5226,8 +6736,16 @@
           <w:sz w:val="40"/>
           <w:szCs w:val="40"/>
         </w:rPr>
-        <w:lastRenderedPageBreak/>
         <w:t>Language Design</w:t>
+      </w:r>
+      <w:r>
+        <w:rPr>
+          <w:b/>
+          <w:bCs/>
+          <w:sz w:val="40"/>
+          <w:szCs w:val="40"/>
+        </w:rPr>
+        <w:t xml:space="preserve"> Example</w:t>
       </w:r>
     </w:p>
     <w:p>
@@ -5338,6 +6856,7 @@
           <w:sz w:val="26"/>
           <w:szCs w:val="26"/>
         </w:rPr>
+        <w:lastRenderedPageBreak/>
         <w:t xml:space="preserve">Variable can be declared and initialized </w:t>
       </w:r>
       <w:r>
@@ -5496,19 +7015,37 @@
           <w:szCs w:val="26"/>
         </w:rPr>
       </w:pPr>
-      <w:r>
-        <w:rPr>
-          <w:sz w:val="26"/>
-          <w:szCs w:val="26"/>
-        </w:rPr>
-        <w:t>variable_decloration ::= ‘(‘ ‘</w:t>
-      </w:r>
-      <w:r>
-        <w:rPr>
-          <w:sz w:val="26"/>
-          <w:szCs w:val="26"/>
-        </w:rPr>
-        <w:t>vardec’</w:t>
+      <w:proofErr w:type="spellStart"/>
+      <w:r>
+        <w:rPr>
+          <w:sz w:val="26"/>
+          <w:szCs w:val="26"/>
+        </w:rPr>
+        <w:t>variable_decloration</w:t>
+      </w:r>
+      <w:proofErr w:type="spellEnd"/>
+      <w:r>
+        <w:rPr>
+          <w:sz w:val="26"/>
+          <w:szCs w:val="26"/>
+        </w:rPr>
+        <w:t xml:space="preserve"> ::= ‘(‘ ‘</w:t>
+      </w:r>
+      <w:proofErr w:type="spellStart"/>
+      <w:r>
+        <w:rPr>
+          <w:sz w:val="26"/>
+          <w:szCs w:val="26"/>
+        </w:rPr>
+        <w:t>vardec</w:t>
+      </w:r>
+      <w:proofErr w:type="spellEnd"/>
+      <w:r>
+        <w:rPr>
+          <w:sz w:val="26"/>
+          <w:szCs w:val="26"/>
+        </w:rPr>
+        <w:t>’</w:t>
       </w:r>
       <w:r>
         <w:rPr>
@@ -5629,7 +7166,23 @@
           <w:sz w:val="26"/>
           <w:szCs w:val="26"/>
         </w:rPr>
-        <w:t>‘ operator expression expression ‘</w:t>
+        <w:t xml:space="preserve">‘ operator expression </w:t>
+      </w:r>
+      <w:proofErr w:type="spellStart"/>
+      <w:r>
+        <w:rPr>
+          <w:sz w:val="26"/>
+          <w:szCs w:val="26"/>
+        </w:rPr>
+        <w:t>expression</w:t>
+      </w:r>
+      <w:proofErr w:type="spellEnd"/>
+      <w:r>
+        <w:rPr>
+          <w:sz w:val="26"/>
+          <w:szCs w:val="26"/>
+        </w:rPr>
+        <w:t xml:space="preserve"> ‘</w:t>
       </w:r>
       <w:r>
         <w:rPr>
@@ -5725,12 +7278,21 @@
         </w:rPr>
         <w:t xml:space="preserve">statement ::= </w:t>
       </w:r>
-      <w:r>
-        <w:rPr>
-          <w:sz w:val="26"/>
-          <w:szCs w:val="26"/>
-        </w:rPr>
-        <w:t xml:space="preserve">variable_decloration </w:t>
+      <w:proofErr w:type="spellStart"/>
+      <w:r>
+        <w:rPr>
+          <w:sz w:val="26"/>
+          <w:szCs w:val="26"/>
+        </w:rPr>
+        <w:t>variable_decloration</w:t>
+      </w:r>
+      <w:proofErr w:type="spellEnd"/>
+      <w:r>
+        <w:rPr>
+          <w:sz w:val="26"/>
+          <w:szCs w:val="26"/>
+        </w:rPr>
+        <w:t xml:space="preserve"> </w:t>
       </w:r>
       <w:r>
         <w:rPr>
@@ -5917,7 +7479,27 @@
           <w:sz w:val="26"/>
           <w:szCs w:val="26"/>
         </w:rPr>
-        <w:t>, Nogas Class</w:t>
+        <w:t xml:space="preserve">, </w:t>
+      </w:r>
+      <w:proofErr w:type="spellStart"/>
+      <w:r>
+        <w:rPr>
+          <w:i/>
+          <w:iCs/>
+          <w:sz w:val="26"/>
+          <w:szCs w:val="26"/>
+        </w:rPr>
+        <w:t>Nogas</w:t>
+      </w:r>
+      <w:proofErr w:type="spellEnd"/>
+      <w:r>
+        <w:rPr>
+          <w:i/>
+          <w:iCs/>
+          <w:sz w:val="26"/>
+          <w:szCs w:val="26"/>
+        </w:rPr>
+        <w:t xml:space="preserve"> Class</w:t>
       </w:r>
       <w:r>
         <w:rPr>
@@ -5986,7 +7568,39 @@
           <w:sz w:val="26"/>
           <w:szCs w:val="26"/>
         </w:rPr>
-        <w:t xml:space="preserve">(vardec int i 7) </w:t>
+        <w:t>(</w:t>
+      </w:r>
+      <w:proofErr w:type="spellStart"/>
+      <w:r>
+        <w:rPr>
+          <w:sz w:val="26"/>
+          <w:szCs w:val="26"/>
+        </w:rPr>
+        <w:t>vardec</w:t>
+      </w:r>
+      <w:proofErr w:type="spellEnd"/>
+      <w:r>
+        <w:rPr>
+          <w:sz w:val="26"/>
+          <w:szCs w:val="26"/>
+        </w:rPr>
+        <w:t xml:space="preserve"> int </w:t>
+      </w:r>
+      <w:proofErr w:type="spellStart"/>
+      <w:r>
+        <w:rPr>
+          <w:sz w:val="26"/>
+          <w:szCs w:val="26"/>
+        </w:rPr>
+        <w:t>i</w:t>
+      </w:r>
+      <w:proofErr w:type="spellEnd"/>
+      <w:r>
+        <w:rPr>
+          <w:sz w:val="26"/>
+          <w:szCs w:val="26"/>
+        </w:rPr>
+        <w:t xml:space="preserve"> 7) </w:t>
       </w:r>
       <w:r>
         <w:rPr>
@@ -6001,22 +7615,54 @@
           <w:szCs w:val="26"/>
         </w:rPr>
         <w:tab/>
-        <w:t>// int i = 7</w:t>
-      </w:r>
-    </w:p>
-    <w:p>
-      <w:pPr>
-        <w:rPr>
-          <w:sz w:val="26"/>
-          <w:szCs w:val="26"/>
-        </w:rPr>
-      </w:pPr>
-      <w:r>
-        <w:rPr>
-          <w:sz w:val="26"/>
-          <w:szCs w:val="26"/>
-        </w:rPr>
-        <w:t xml:space="preserve">(vardec bool b true) </w:t>
+        <w:t xml:space="preserve">// int </w:t>
+      </w:r>
+      <w:proofErr w:type="spellStart"/>
+      <w:r>
+        <w:rPr>
+          <w:sz w:val="26"/>
+          <w:szCs w:val="26"/>
+        </w:rPr>
+        <w:t>i</w:t>
+      </w:r>
+      <w:proofErr w:type="spellEnd"/>
+      <w:r>
+        <w:rPr>
+          <w:sz w:val="26"/>
+          <w:szCs w:val="26"/>
+        </w:rPr>
+        <w:t xml:space="preserve"> = 7</w:t>
+      </w:r>
+    </w:p>
+    <w:p>
+      <w:pPr>
+        <w:rPr>
+          <w:sz w:val="26"/>
+          <w:szCs w:val="26"/>
+        </w:rPr>
+      </w:pPr>
+      <w:r>
+        <w:rPr>
+          <w:sz w:val="26"/>
+          <w:szCs w:val="26"/>
+        </w:rPr>
+        <w:t>(</w:t>
+      </w:r>
+      <w:proofErr w:type="spellStart"/>
+      <w:r>
+        <w:rPr>
+          <w:sz w:val="26"/>
+          <w:szCs w:val="26"/>
+        </w:rPr>
+        <w:t>vardec</w:t>
+      </w:r>
+      <w:proofErr w:type="spellEnd"/>
+      <w:r>
+        <w:rPr>
+          <w:sz w:val="26"/>
+          <w:szCs w:val="26"/>
+        </w:rPr>
+        <w:t xml:space="preserve"> bool b true) </w:t>
       </w:r>
       <w:r>
         <w:rPr>
@@ -6046,7 +7692,23 @@
           <w:sz w:val="26"/>
           <w:szCs w:val="26"/>
         </w:rPr>
-        <w:t xml:space="preserve">(vardec int j </w:t>
+        <w:t>(</w:t>
+      </w:r>
+      <w:proofErr w:type="spellStart"/>
+      <w:r>
+        <w:rPr>
+          <w:sz w:val="26"/>
+          <w:szCs w:val="26"/>
+        </w:rPr>
+        <w:t>vardec</w:t>
+      </w:r>
+      <w:proofErr w:type="spellEnd"/>
+      <w:r>
+        <w:rPr>
+          <w:sz w:val="26"/>
+          <w:szCs w:val="26"/>
+        </w:rPr>
+        <w:t xml:space="preserve"> int j </w:t>
       </w:r>
       <w:r>
         <w:rPr>
@@ -6146,7 +7808,23 @@
           <w:sz w:val="26"/>
           <w:szCs w:val="26"/>
         </w:rPr>
-        <w:t xml:space="preserve">(vardec bool c </w:t>
+        <w:t>(</w:t>
+      </w:r>
+      <w:proofErr w:type="spellStart"/>
+      <w:r>
+        <w:rPr>
+          <w:sz w:val="26"/>
+          <w:szCs w:val="26"/>
+        </w:rPr>
+        <w:t>vardec</w:t>
+      </w:r>
+      <w:proofErr w:type="spellEnd"/>
+      <w:r>
+        <w:rPr>
+          <w:sz w:val="26"/>
+          <w:szCs w:val="26"/>
+        </w:rPr>
+        <w:t xml:space="preserve"> bool c </w:t>
       </w:r>
       <w:r>
         <w:rPr>
@@ -6197,123 +7875,196 @@
           <w:sz w:val="26"/>
           <w:szCs w:val="26"/>
         </w:rPr>
+        <w:t xml:space="preserve">while( &lt; </w:t>
+      </w:r>
+      <w:proofErr w:type="spellStart"/>
+      <w:r>
+        <w:rPr>
+          <w:sz w:val="26"/>
+          <w:szCs w:val="26"/>
+        </w:rPr>
+        <w:t>i</w:t>
+      </w:r>
+      <w:proofErr w:type="spellEnd"/>
+      <w:r>
+        <w:rPr>
+          <w:sz w:val="26"/>
+          <w:szCs w:val="26"/>
+        </w:rPr>
+        <w:t xml:space="preserve"> j) </w:t>
+      </w:r>
+      <w:r>
+        <w:rPr>
+          <w:sz w:val="26"/>
+          <w:szCs w:val="26"/>
+        </w:rPr>
+        <w:tab/>
+      </w:r>
+      <w:r>
+        <w:rPr>
+          <w:sz w:val="26"/>
+          <w:szCs w:val="26"/>
+        </w:rPr>
+        <w:tab/>
+      </w:r>
+      <w:r>
+        <w:rPr>
+          <w:sz w:val="26"/>
+          <w:szCs w:val="26"/>
+        </w:rPr>
+        <w:tab/>
+      </w:r>
+      <w:r>
+        <w:rPr>
+          <w:sz w:val="26"/>
+          <w:szCs w:val="26"/>
+        </w:rPr>
+        <w:tab/>
+        <w:t>// while(</w:t>
+      </w:r>
+      <w:proofErr w:type="spellStart"/>
+      <w:r>
+        <w:rPr>
+          <w:sz w:val="26"/>
+          <w:szCs w:val="26"/>
+        </w:rPr>
+        <w:t>i</w:t>
+      </w:r>
+      <w:proofErr w:type="spellEnd"/>
+      <w:r>
+        <w:rPr>
+          <w:sz w:val="26"/>
+          <w:szCs w:val="26"/>
+        </w:rPr>
+        <w:t xml:space="preserve"> &lt; j){ </w:t>
+      </w:r>
+      <w:proofErr w:type="spellStart"/>
+      <w:r>
+        <w:rPr>
+          <w:sz w:val="26"/>
+          <w:szCs w:val="26"/>
+        </w:rPr>
+        <w:t>i</w:t>
+      </w:r>
+      <w:proofErr w:type="spellEnd"/>
+      <w:r>
+        <w:rPr>
+          <w:sz w:val="26"/>
+          <w:szCs w:val="26"/>
+        </w:rPr>
+        <w:t xml:space="preserve"> += j}</w:t>
+      </w:r>
+    </w:p>
+    <w:p>
+      <w:pPr>
+        <w:rPr>
+          <w:sz w:val="26"/>
+          <w:szCs w:val="26"/>
+        </w:rPr>
+      </w:pPr>
+      <w:r>
+        <w:rPr>
+          <w:sz w:val="26"/>
+          <w:szCs w:val="26"/>
+        </w:rPr>
+        <w:tab/>
+      </w:r>
+      <w:r>
+        <w:rPr>
+          <w:sz w:val="26"/>
+          <w:szCs w:val="26"/>
+        </w:rPr>
+        <w:t xml:space="preserve">( </w:t>
+      </w:r>
+      <w:proofErr w:type="spellStart"/>
+      <w:r>
+        <w:rPr>
+          <w:sz w:val="26"/>
+          <w:szCs w:val="26"/>
+        </w:rPr>
+        <w:t>i</w:t>
+      </w:r>
+      <w:proofErr w:type="spellEnd"/>
+      <w:r>
+        <w:rPr>
+          <w:sz w:val="26"/>
+          <w:szCs w:val="26"/>
+        </w:rPr>
+        <w:t xml:space="preserve"> = </w:t>
+      </w:r>
+      <w:r>
+        <w:rPr>
+          <w:sz w:val="26"/>
+          <w:szCs w:val="26"/>
+        </w:rPr>
+        <w:t>(</w:t>
+      </w:r>
+      <w:r>
+        <w:rPr>
+          <w:sz w:val="26"/>
+          <w:szCs w:val="26"/>
+        </w:rPr>
+        <w:t xml:space="preserve">+ </w:t>
+      </w:r>
+      <w:proofErr w:type="spellStart"/>
+      <w:r>
+        <w:rPr>
+          <w:sz w:val="26"/>
+          <w:szCs w:val="26"/>
+        </w:rPr>
+        <w:t>i</w:t>
+      </w:r>
+      <w:proofErr w:type="spellEnd"/>
+      <w:r>
+        <w:rPr>
+          <w:sz w:val="26"/>
+          <w:szCs w:val="26"/>
+        </w:rPr>
+        <w:t xml:space="preserve"> j</w:t>
+      </w:r>
+      <w:r>
+        <w:rPr>
+          <w:sz w:val="26"/>
+          <w:szCs w:val="26"/>
+        </w:rPr>
+        <w:t>)</w:t>
+      </w:r>
+      <w:r>
+        <w:rPr>
+          <w:sz w:val="26"/>
+          <w:szCs w:val="26"/>
+        </w:rPr>
+        <w:t xml:space="preserve"> )</w:t>
+      </w:r>
+    </w:p>
+    <w:p>
+      <w:pPr>
+        <w:rPr>
+          <w:sz w:val="26"/>
+          <w:szCs w:val="26"/>
+        </w:rPr>
+      </w:pPr>
+      <w:r>
+        <w:rPr>
+          <w:sz w:val="26"/>
+          <w:szCs w:val="26"/>
+        </w:rPr>
+        <w:t>END_LOOP</w:t>
+      </w:r>
+    </w:p>
+    <w:p>
+      <w:pPr>
+        <w:rPr>
+          <w:sz w:val="26"/>
+          <w:szCs w:val="26"/>
+        </w:rPr>
+      </w:pPr>
+      <w:r>
+        <w:rPr>
+          <w:sz w:val="26"/>
+          <w:szCs w:val="26"/>
+        </w:rPr>
         <w:lastRenderedPageBreak/>
-        <w:t xml:space="preserve">while( &lt; i j) </w:t>
-      </w:r>
-      <w:r>
-        <w:rPr>
-          <w:sz w:val="26"/>
-          <w:szCs w:val="26"/>
-        </w:rPr>
-        <w:tab/>
-      </w:r>
-      <w:r>
-        <w:rPr>
-          <w:sz w:val="26"/>
-          <w:szCs w:val="26"/>
-        </w:rPr>
-        <w:tab/>
-      </w:r>
-      <w:r>
-        <w:rPr>
-          <w:sz w:val="26"/>
-          <w:szCs w:val="26"/>
-        </w:rPr>
-        <w:tab/>
-      </w:r>
-      <w:r>
-        <w:rPr>
-          <w:sz w:val="26"/>
-          <w:szCs w:val="26"/>
-        </w:rPr>
-        <w:tab/>
-        <w:t>// while(i &lt; j){ i += j}</w:t>
-      </w:r>
-    </w:p>
-    <w:p>
-      <w:pPr>
-        <w:rPr>
-          <w:sz w:val="26"/>
-          <w:szCs w:val="26"/>
-        </w:rPr>
-      </w:pPr>
-      <w:r>
-        <w:rPr>
-          <w:sz w:val="26"/>
-          <w:szCs w:val="26"/>
-        </w:rPr>
-        <w:tab/>
-      </w:r>
-      <w:r>
-        <w:rPr>
-          <w:sz w:val="26"/>
-          <w:szCs w:val="26"/>
-        </w:rPr>
-        <w:t xml:space="preserve">( </w:t>
-      </w:r>
-      <w:r>
-        <w:rPr>
-          <w:sz w:val="26"/>
-          <w:szCs w:val="26"/>
-        </w:rPr>
-        <w:t xml:space="preserve">i = </w:t>
-      </w:r>
-      <w:r>
-        <w:rPr>
-          <w:sz w:val="26"/>
-          <w:szCs w:val="26"/>
-        </w:rPr>
-        <w:t>(</w:t>
-      </w:r>
-      <w:r>
-        <w:rPr>
-          <w:sz w:val="26"/>
-          <w:szCs w:val="26"/>
-        </w:rPr>
-        <w:t>+ i j</w:t>
-      </w:r>
-      <w:r>
-        <w:rPr>
-          <w:sz w:val="26"/>
-          <w:szCs w:val="26"/>
-        </w:rPr>
-        <w:t>)</w:t>
-      </w:r>
-      <w:r>
-        <w:rPr>
-          <w:sz w:val="26"/>
-          <w:szCs w:val="26"/>
-        </w:rPr>
-        <w:t xml:space="preserve"> )</w:t>
-      </w:r>
-    </w:p>
-    <w:p>
-      <w:pPr>
-        <w:rPr>
-          <w:sz w:val="26"/>
-          <w:szCs w:val="26"/>
-        </w:rPr>
-      </w:pPr>
-      <w:r>
-        <w:rPr>
-          <w:sz w:val="26"/>
-          <w:szCs w:val="26"/>
-        </w:rPr>
-        <w:t>END_LOOP</w:t>
-      </w:r>
-    </w:p>
-    <w:p>
-      <w:pPr>
-        <w:rPr>
-          <w:sz w:val="26"/>
-          <w:szCs w:val="26"/>
-        </w:rPr>
-      </w:pPr>
-      <w:r>
-        <w:rPr>
-          <w:sz w:val="26"/>
-          <w:szCs w:val="26"/>
-        </w:rPr>
         <w:t>{NOTE: Having code in this format compared to the C/C++/Java format is good for us because it will make the parsing stage a lot easier}</w:t>
       </w:r>
     </w:p>
@@ -6361,6 +8112,7 @@
           <w:szCs w:val="26"/>
         </w:rPr>
       </w:pPr>
+      <w:proofErr w:type="spellStart"/>
       <w:r>
         <w:rPr>
           <w:sz w:val="26"/>
@@ -6373,7 +8125,15 @@
           <w:sz w:val="26"/>
           <w:szCs w:val="26"/>
         </w:rPr>
-        <w:t>Token(String)</w:t>
+        <w:t>Token</w:t>
+      </w:r>
+      <w:proofErr w:type="spellEnd"/>
+      <w:r>
+        <w:rPr>
+          <w:sz w:val="26"/>
+          <w:szCs w:val="26"/>
+        </w:rPr>
+        <w:t>(String)</w:t>
       </w:r>
       <w:r>
         <w:rPr>
@@ -6403,12 +8163,21 @@
           <w:szCs w:val="26"/>
         </w:rPr>
       </w:pPr>
-      <w:r>
-        <w:rPr>
-          <w:sz w:val="26"/>
-          <w:szCs w:val="26"/>
-        </w:rPr>
-        <w:t>NumberToken(int)</w:t>
+      <w:proofErr w:type="spellStart"/>
+      <w:r>
+        <w:rPr>
+          <w:sz w:val="26"/>
+          <w:szCs w:val="26"/>
+        </w:rPr>
+        <w:t>NumberToken</w:t>
+      </w:r>
+      <w:proofErr w:type="spellEnd"/>
+      <w:r>
+        <w:rPr>
+          <w:sz w:val="26"/>
+          <w:szCs w:val="26"/>
+        </w:rPr>
+        <w:t>(int)</w:t>
       </w:r>
       <w:r>
         <w:rPr>
@@ -6438,6 +8207,7 @@
           <w:szCs w:val="26"/>
         </w:rPr>
       </w:pPr>
+      <w:proofErr w:type="spellStart"/>
       <w:r>
         <w:rPr>
           <w:sz w:val="26"/>
@@ -6445,6 +8215,7 @@
         </w:rPr>
         <w:t>IntToken</w:t>
       </w:r>
+      <w:proofErr w:type="spellEnd"/>
       <w:r>
         <w:rPr>
           <w:sz w:val="26"/>
@@ -6487,6 +8258,7 @@
           <w:szCs w:val="26"/>
         </w:rPr>
       </w:pPr>
+      <w:proofErr w:type="spellStart"/>
       <w:r>
         <w:rPr>
           <w:sz w:val="26"/>
@@ -6494,6 +8266,7 @@
         </w:rPr>
         <w:t>BoolToken</w:t>
       </w:r>
+      <w:proofErr w:type="spellEnd"/>
       <w:r>
         <w:rPr>
           <w:sz w:val="26"/>
@@ -6536,6 +8309,7 @@
           <w:szCs w:val="26"/>
         </w:rPr>
       </w:pPr>
+      <w:proofErr w:type="spellStart"/>
       <w:r>
         <w:rPr>
           <w:sz w:val="26"/>
@@ -6543,6 +8317,7 @@
         </w:rPr>
         <w:t>LeftParenthesesToken</w:t>
       </w:r>
+      <w:proofErr w:type="spellEnd"/>
       <w:r>
         <w:rPr>
           <w:sz w:val="26"/>
@@ -6571,6 +8346,7 @@
           <w:szCs w:val="26"/>
         </w:rPr>
       </w:pPr>
+      <w:proofErr w:type="spellStart"/>
       <w:r>
         <w:rPr>
           <w:sz w:val="26"/>
@@ -6578,6 +8354,7 @@
         </w:rPr>
         <w:t>RightParenthesesToken</w:t>
       </w:r>
+      <w:proofErr w:type="spellEnd"/>
       <w:r>
         <w:rPr>
           <w:sz w:val="26"/>
@@ -6622,6 +8399,7 @@
           <w:szCs w:val="26"/>
         </w:rPr>
       </w:pPr>
+      <w:proofErr w:type="spellStart"/>
       <w:r>
         <w:rPr>
           <w:sz w:val="26"/>
@@ -6629,6 +8407,7 @@
         </w:rPr>
         <w:t>VardecToken</w:t>
       </w:r>
+      <w:proofErr w:type="spellEnd"/>
       <w:r>
         <w:rPr>
           <w:sz w:val="26"/>
@@ -6649,7 +8428,23 @@
           <w:szCs w:val="26"/>
         </w:rPr>
         <w:tab/>
-        <w:t>// For the string ‘vardec’</w:t>
+        <w:t>// For the string ‘</w:t>
+      </w:r>
+      <w:proofErr w:type="spellStart"/>
+      <w:r>
+        <w:rPr>
+          <w:sz w:val="26"/>
+          <w:szCs w:val="26"/>
+        </w:rPr>
+        <w:t>vardec</w:t>
+      </w:r>
+      <w:proofErr w:type="spellEnd"/>
+      <w:r>
+        <w:rPr>
+          <w:sz w:val="26"/>
+          <w:szCs w:val="26"/>
+        </w:rPr>
+        <w:t>’</w:t>
       </w:r>
     </w:p>
     <w:p>
@@ -6664,6 +8459,7 @@
           <w:szCs w:val="26"/>
         </w:rPr>
       </w:pPr>
+      <w:proofErr w:type="spellStart"/>
       <w:r>
         <w:rPr>
           <w:sz w:val="26"/>
@@ -6671,6 +8467,7 @@
         </w:rPr>
         <w:t>TrueToken</w:t>
       </w:r>
+      <w:proofErr w:type="spellEnd"/>
       <w:r>
         <w:rPr>
           <w:sz w:val="26"/>
@@ -6713,6 +8510,7 @@
           <w:szCs w:val="26"/>
         </w:rPr>
       </w:pPr>
+      <w:proofErr w:type="spellStart"/>
       <w:r>
         <w:rPr>
           <w:sz w:val="26"/>
@@ -6720,6 +8518,7 @@
         </w:rPr>
         <w:t>FalseToken</w:t>
       </w:r>
+      <w:proofErr w:type="spellEnd"/>
       <w:r>
         <w:rPr>
           <w:sz w:val="26"/>
@@ -6762,6 +8561,7 @@
           <w:szCs w:val="26"/>
         </w:rPr>
       </w:pPr>
+      <w:proofErr w:type="spellStart"/>
       <w:r>
         <w:rPr>
           <w:sz w:val="26"/>
@@ -6769,6 +8569,7 @@
         </w:rPr>
         <w:t>WhileToken</w:t>
       </w:r>
+      <w:proofErr w:type="spellEnd"/>
       <w:r>
         <w:rPr>
           <w:sz w:val="26"/>
@@ -6813,6 +8614,7 @@
           <w:szCs w:val="26"/>
         </w:rPr>
       </w:pPr>
+      <w:proofErr w:type="spellStart"/>
       <w:r>
         <w:rPr>
           <w:i/>
@@ -6822,6 +8624,7 @@
         </w:rPr>
         <w:t>END_LOOPToken</w:t>
       </w:r>
+      <w:proofErr w:type="spellEnd"/>
       <w:r>
         <w:rPr>
           <w:i/>
@@ -6863,6 +8666,7 @@
           <w:szCs w:val="26"/>
         </w:rPr>
       </w:pPr>
+      <w:proofErr w:type="spellStart"/>
       <w:r>
         <w:rPr>
           <w:sz w:val="26"/>
@@ -6870,6 +8674,7 @@
         </w:rPr>
         <w:t>EqualsToken</w:t>
       </w:r>
+      <w:proofErr w:type="spellEnd"/>
       <w:r>
         <w:rPr>
           <w:sz w:val="26"/>
@@ -6905,6 +8710,7 @@
           <w:szCs w:val="26"/>
         </w:rPr>
       </w:pPr>
+      <w:proofErr w:type="spellStart"/>
       <w:r>
         <w:rPr>
           <w:sz w:val="26"/>
@@ -6912,6 +8718,7 @@
         </w:rPr>
         <w:t>PlusToken</w:t>
       </w:r>
+      <w:proofErr w:type="spellEnd"/>
       <w:r>
         <w:rPr>
           <w:sz w:val="26"/>
@@ -6954,6 +8761,7 @@
           <w:szCs w:val="26"/>
         </w:rPr>
       </w:pPr>
+      <w:proofErr w:type="spellStart"/>
       <w:r>
         <w:rPr>
           <w:sz w:val="26"/>
@@ -6961,6 +8769,7 @@
         </w:rPr>
         <w:t>MinusToken</w:t>
       </w:r>
+      <w:proofErr w:type="spellEnd"/>
       <w:r>
         <w:rPr>
           <w:sz w:val="26"/>
@@ -6996,6 +8805,7 @@
           <w:szCs w:val="26"/>
         </w:rPr>
       </w:pPr>
+      <w:proofErr w:type="spellStart"/>
       <w:r>
         <w:rPr>
           <w:sz w:val="26"/>
@@ -7003,6 +8813,7 @@
         </w:rPr>
         <w:t>LogicalAndToken</w:t>
       </w:r>
+      <w:proofErr w:type="spellEnd"/>
       <w:r>
         <w:rPr>
           <w:sz w:val="26"/>
@@ -7038,6 +8849,7 @@
           <w:szCs w:val="30"/>
         </w:rPr>
       </w:pPr>
+      <w:proofErr w:type="spellStart"/>
       <w:r>
         <w:rPr>
           <w:sz w:val="26"/>
@@ -7045,6 +8857,7 @@
         </w:rPr>
         <w:t>LogicalOrToken</w:t>
       </w:r>
+      <w:proofErr w:type="spellEnd"/>
       <w:r>
         <w:rPr>
           <w:sz w:val="26"/>
@@ -7087,6 +8900,7 @@
           <w:szCs w:val="30"/>
         </w:rPr>
       </w:pPr>
+      <w:proofErr w:type="spellStart"/>
       <w:r>
         <w:rPr>
           <w:sz w:val="30"/>
@@ -7094,6 +8908,7 @@
         </w:rPr>
         <w:t>LogicalLessThanToken</w:t>
       </w:r>
+      <w:proofErr w:type="spellEnd"/>
       <w:r>
         <w:rPr>
           <w:sz w:val="30"/>
@@ -7112,47 +8927,6 @@
     </w:p>
     <w:p>
       <w:pPr>
-        <w:ind w:left="360"/>
-        <w:rPr>
-          <w:sz w:val="30"/>
-          <w:szCs w:val="30"/>
-        </w:rPr>
-      </w:pPr>
-    </w:p>
-    <w:p>
-      <w:pPr>
-        <w:ind w:left="360"/>
-        <w:rPr>
-          <w:sz w:val="30"/>
-          <w:szCs w:val="30"/>
-        </w:rPr>
-      </w:pPr>
-    </w:p>
-    <w:p>
-      <w:pPr>
-        <w:ind w:left="360"/>
-        <w:rPr>
-          <w:b/>
-          <w:bCs/>
-          <w:sz w:val="30"/>
-          <w:szCs w:val="30"/>
-        </w:rPr>
-      </w:pPr>
-    </w:p>
-    <w:p>
-      <w:pPr>
-        <w:ind w:left="360"/>
-        <w:rPr>
-          <w:b/>
-          <w:bCs/>
-          <w:sz w:val="30"/>
-          <w:szCs w:val="30"/>
-        </w:rPr>
-      </w:pPr>
-    </w:p>
-    <w:p>
-      <w:pPr>
-        <w:ind w:left="360"/>
         <w:rPr>
           <w:b/>
           <w:bCs/>
@@ -7234,6 +9008,7 @@
           <w:szCs w:val="26"/>
         </w:rPr>
       </w:pPr>
+      <w:proofErr w:type="spellStart"/>
       <w:r>
         <w:rPr>
           <w:sz w:val="26"/>
@@ -7241,6 +9016,7 @@
         </w:rPr>
         <w:t>IntType</w:t>
       </w:r>
+      <w:proofErr w:type="spellEnd"/>
     </w:p>
     <w:p>
       <w:pPr>
@@ -7254,6 +9030,7 @@
           <w:szCs w:val="26"/>
         </w:rPr>
       </w:pPr>
+      <w:proofErr w:type="spellStart"/>
       <w:r>
         <w:rPr>
           <w:sz w:val="26"/>
@@ -7261,6 +9038,7 @@
         </w:rPr>
         <w:t>BoolType</w:t>
       </w:r>
+      <w:proofErr w:type="spellEnd"/>
     </w:p>
     <w:p>
       <w:pPr>
@@ -7296,6 +9074,7 @@
           <w:szCs w:val="26"/>
         </w:rPr>
       </w:pPr>
+      <w:proofErr w:type="spellStart"/>
       <w:r>
         <w:rPr>
           <w:sz w:val="26"/>
@@ -7303,6 +9082,7 @@
         </w:rPr>
         <w:t>vardecStatment</w:t>
       </w:r>
+      <w:proofErr w:type="spellEnd"/>
     </w:p>
     <w:p>
       <w:pPr>
@@ -7316,12 +9096,21 @@
           <w:szCs w:val="26"/>
         </w:rPr>
       </w:pPr>
-      <w:r>
-        <w:rPr>
-          <w:sz w:val="26"/>
-          <w:szCs w:val="26"/>
-        </w:rPr>
-        <w:t xml:space="preserve">LoopStatment </w:t>
+      <w:proofErr w:type="spellStart"/>
+      <w:r>
+        <w:rPr>
+          <w:sz w:val="26"/>
+          <w:szCs w:val="26"/>
+        </w:rPr>
+        <w:t>LoopStatment</w:t>
+      </w:r>
+      <w:proofErr w:type="spellEnd"/>
+      <w:r>
+        <w:rPr>
+          <w:sz w:val="26"/>
+          <w:szCs w:val="26"/>
+        </w:rPr>
+        <w:t xml:space="preserve"> </w:t>
       </w:r>
     </w:p>
     <w:p>
@@ -7336,12 +9125,22 @@
           <w:szCs w:val="26"/>
         </w:rPr>
       </w:pPr>
-      <w:r>
-        <w:rPr>
-          <w:sz w:val="26"/>
-          <w:szCs w:val="26"/>
-        </w:rPr>
-        <w:t xml:space="preserve">AssignmentStatment </w:t>
+      <w:proofErr w:type="spellStart"/>
+      <w:r>
+        <w:rPr>
+          <w:sz w:val="26"/>
+          <w:szCs w:val="26"/>
+        </w:rPr>
+        <w:lastRenderedPageBreak/>
+        <w:t>AssignmentStatment</w:t>
+      </w:r>
+      <w:proofErr w:type="spellEnd"/>
+      <w:r>
+        <w:rPr>
+          <w:sz w:val="26"/>
+          <w:szCs w:val="26"/>
+        </w:rPr>
+        <w:t xml:space="preserve"> </w:t>
       </w:r>
     </w:p>
     <w:p>
@@ -7378,6 +9177,7 @@
           <w:szCs w:val="26"/>
         </w:rPr>
       </w:pPr>
+      <w:proofErr w:type="spellStart"/>
       <w:r>
         <w:rPr>
           <w:sz w:val="26"/>
@@ -7385,6 +9185,7 @@
         </w:rPr>
         <w:t>NumberExpression</w:t>
       </w:r>
+      <w:proofErr w:type="spellEnd"/>
     </w:p>
     <w:p>
       <w:pPr>
@@ -7398,6 +9199,7 @@
           <w:szCs w:val="26"/>
         </w:rPr>
       </w:pPr>
+      <w:proofErr w:type="spellStart"/>
       <w:r>
         <w:rPr>
           <w:sz w:val="26"/>
@@ -7405,6 +9207,7 @@
         </w:rPr>
         <w:t>BoolExpression</w:t>
       </w:r>
+      <w:proofErr w:type="spellEnd"/>
     </w:p>
     <w:p>
       <w:pPr>
@@ -7418,6 +9221,7 @@
           <w:szCs w:val="26"/>
         </w:rPr>
       </w:pPr>
+      <w:proofErr w:type="spellStart"/>
       <w:r>
         <w:rPr>
           <w:sz w:val="26"/>
@@ -7425,6 +9229,7 @@
         </w:rPr>
         <w:t>VariableExpression</w:t>
       </w:r>
+      <w:proofErr w:type="spellEnd"/>
     </w:p>
     <w:p>
       <w:pPr>
@@ -7438,6 +9243,7 @@
           <w:szCs w:val="26"/>
         </w:rPr>
       </w:pPr>
+      <w:proofErr w:type="spellStart"/>
       <w:r>
         <w:rPr>
           <w:sz w:val="26"/>
@@ -7445,6 +9251,7 @@
         </w:rPr>
         <w:t>BinaryOperatorExpression</w:t>
       </w:r>
+      <w:proofErr w:type="spellEnd"/>
       <w:r>
         <w:rPr>
           <w:sz w:val="26"/>
@@ -7465,7 +9272,23 @@
           <w:sz w:val="26"/>
           <w:szCs w:val="26"/>
         </w:rPr>
-        <w:t>s ‘expression expression’</w:t>
+        <w:t xml:space="preserve">s ‘expression </w:t>
+      </w:r>
+      <w:proofErr w:type="spellStart"/>
+      <w:r>
+        <w:rPr>
+          <w:sz w:val="26"/>
+          <w:szCs w:val="26"/>
+        </w:rPr>
+        <w:t>expression</w:t>
+      </w:r>
+      <w:proofErr w:type="spellEnd"/>
+      <w:r>
+        <w:rPr>
+          <w:sz w:val="26"/>
+          <w:szCs w:val="26"/>
+        </w:rPr>
+        <w:t>’</w:t>
       </w:r>
     </w:p>
     <w:p>
@@ -7502,6 +9325,7 @@
           <w:szCs w:val="26"/>
         </w:rPr>
       </w:pPr>
+      <w:proofErr w:type="spellStart"/>
       <w:r>
         <w:rPr>
           <w:sz w:val="26"/>
@@ -7509,6 +9333,7 @@
         </w:rPr>
         <w:t>PlusOperator</w:t>
       </w:r>
+      <w:proofErr w:type="spellEnd"/>
     </w:p>
     <w:p>
       <w:pPr>
@@ -7522,12 +9347,21 @@
           <w:szCs w:val="26"/>
         </w:rPr>
       </w:pPr>
-      <w:r>
-        <w:rPr>
-          <w:sz w:val="26"/>
-          <w:szCs w:val="26"/>
-        </w:rPr>
-        <w:t xml:space="preserve">MinusOperator </w:t>
+      <w:proofErr w:type="spellStart"/>
+      <w:r>
+        <w:rPr>
+          <w:sz w:val="26"/>
+          <w:szCs w:val="26"/>
+        </w:rPr>
+        <w:t>MinusOperator</w:t>
+      </w:r>
+      <w:proofErr w:type="spellEnd"/>
+      <w:r>
+        <w:rPr>
+          <w:sz w:val="26"/>
+          <w:szCs w:val="26"/>
+        </w:rPr>
+        <w:t xml:space="preserve"> </w:t>
       </w:r>
     </w:p>
     <w:p>
@@ -7542,6 +9376,7 @@
           <w:szCs w:val="26"/>
         </w:rPr>
       </w:pPr>
+      <w:proofErr w:type="spellStart"/>
       <w:r>
         <w:rPr>
           <w:sz w:val="26"/>
@@ -7549,6 +9384,7 @@
         </w:rPr>
         <w:t>AndOperator</w:t>
       </w:r>
+      <w:proofErr w:type="spellEnd"/>
     </w:p>
     <w:p>
       <w:pPr>
@@ -7562,12 +9398,21 @@
           <w:szCs w:val="26"/>
         </w:rPr>
       </w:pPr>
-      <w:r>
-        <w:rPr>
-          <w:sz w:val="26"/>
-          <w:szCs w:val="26"/>
-        </w:rPr>
-        <w:t xml:space="preserve">OrOperator </w:t>
+      <w:proofErr w:type="spellStart"/>
+      <w:r>
+        <w:rPr>
+          <w:sz w:val="26"/>
+          <w:szCs w:val="26"/>
+        </w:rPr>
+        <w:t>OrOperator</w:t>
+      </w:r>
+      <w:proofErr w:type="spellEnd"/>
+      <w:r>
+        <w:rPr>
+          <w:sz w:val="26"/>
+          <w:szCs w:val="26"/>
+        </w:rPr>
+        <w:t xml:space="preserve"> </w:t>
       </w:r>
     </w:p>
     <w:p>
@@ -7582,12 +9427,21 @@
           <w:szCs w:val="26"/>
         </w:rPr>
       </w:pPr>
-      <w:r>
-        <w:rPr>
-          <w:sz w:val="26"/>
-          <w:szCs w:val="26"/>
-        </w:rPr>
-        <w:t xml:space="preserve">LessThanOperator </w:t>
+      <w:proofErr w:type="spellStart"/>
+      <w:r>
+        <w:rPr>
+          <w:sz w:val="26"/>
+          <w:szCs w:val="26"/>
+        </w:rPr>
+        <w:t>LessThanOperator</w:t>
+      </w:r>
+      <w:proofErr w:type="spellEnd"/>
+      <w:r>
+        <w:rPr>
+          <w:sz w:val="26"/>
+          <w:szCs w:val="26"/>
+        </w:rPr>
+        <w:t xml:space="preserve"> </w:t>
       </w:r>
     </w:p>
     <w:p>
@@ -7637,6 +9491,7 @@
           <w:szCs w:val="26"/>
         </w:rPr>
       </w:pPr>
+      <w:proofErr w:type="spellStart"/>
       <w:r>
         <w:rPr>
           <w:sz w:val="26"/>
@@ -7644,6 +9499,7 @@
         </w:rPr>
         <w:t>IntType</w:t>
       </w:r>
+      <w:proofErr w:type="spellEnd"/>
     </w:p>
     <w:p>
       <w:pPr>
@@ -7659,6 +9515,7 @@
           <w:szCs w:val="26"/>
         </w:rPr>
       </w:pPr>
+      <w:proofErr w:type="spellStart"/>
       <w:r>
         <w:rPr>
           <w:sz w:val="26"/>
@@ -7666,6 +9523,7 @@
         </w:rPr>
         <w:t>BoolType</w:t>
       </w:r>
+      <w:proofErr w:type="spellEnd"/>
     </w:p>
     <w:p>
       <w:pPr>
@@ -7681,6 +9539,7 @@
           <w:szCs w:val="26"/>
         </w:rPr>
       </w:pPr>
+      <w:proofErr w:type="spellStart"/>
       <w:r>
         <w:rPr>
           <w:sz w:val="26"/>
@@ -7688,6 +9547,7 @@
         </w:rPr>
         <w:t>vardecStatment</w:t>
       </w:r>
+      <w:proofErr w:type="spellEnd"/>
     </w:p>
     <w:p>
       <w:pPr>
@@ -7703,12 +9563,21 @@
           <w:szCs w:val="26"/>
         </w:rPr>
       </w:pPr>
-      <w:r>
-        <w:rPr>
-          <w:sz w:val="26"/>
-          <w:szCs w:val="26"/>
-        </w:rPr>
-        <w:t xml:space="preserve">LoopStatment </w:t>
+      <w:proofErr w:type="spellStart"/>
+      <w:r>
+        <w:rPr>
+          <w:sz w:val="26"/>
+          <w:szCs w:val="26"/>
+        </w:rPr>
+        <w:t>LoopStatment</w:t>
+      </w:r>
+      <w:proofErr w:type="spellEnd"/>
+      <w:r>
+        <w:rPr>
+          <w:sz w:val="26"/>
+          <w:szCs w:val="26"/>
+        </w:rPr>
+        <w:t xml:space="preserve"> </w:t>
       </w:r>
     </w:p>
     <w:p>
@@ -7784,6 +9653,7 @@
           <w:szCs w:val="30"/>
         </w:rPr>
       </w:pPr>
+      <w:proofErr w:type="spellStart"/>
       <w:r>
         <w:rPr>
           <w:b/>
@@ -7791,9 +9661,9 @@
           <w:sz w:val="30"/>
           <w:szCs w:val="30"/>
         </w:rPr>
-        <w:lastRenderedPageBreak/>
         <w:t>Typechecks</w:t>
       </w:r>
+      <w:proofErr w:type="spellEnd"/>
       <w:r>
         <w:rPr>
           <w:sz w:val="30"/>
@@ -7814,12 +9684,21 @@
           <w:szCs w:val="26"/>
         </w:rPr>
       </w:pPr>
-      <w:r>
-        <w:rPr>
-          <w:sz w:val="26"/>
-          <w:szCs w:val="26"/>
-        </w:rPr>
-        <w:t>Varcec puts a Variable in a scope with a type</w:t>
+      <w:proofErr w:type="spellStart"/>
+      <w:r>
+        <w:rPr>
+          <w:sz w:val="26"/>
+          <w:szCs w:val="26"/>
+        </w:rPr>
+        <w:t>Varcec</w:t>
+      </w:r>
+      <w:proofErr w:type="spellEnd"/>
+      <w:r>
+        <w:rPr>
+          <w:sz w:val="26"/>
+          <w:szCs w:val="26"/>
+        </w:rPr>
+        <w:t xml:space="preserve"> puts a Variable in a scope with a type</w:t>
       </w:r>
     </w:p>
     <w:p>
@@ -7999,6 +9878,7 @@
           <w:sz w:val="26"/>
           <w:szCs w:val="26"/>
         </w:rPr>
+        <w:lastRenderedPageBreak/>
         <w:t xml:space="preserve">Vars type should match the expression type </w:t>
       </w:r>
     </w:p>
@@ -8295,7 +10175,7 @@
         </w:rPr>
         <w:t xml:space="preserve">Go to 54:15 in </w:t>
       </w:r>
-      <w:hyperlink r:id="rId6" w:history="1">
+      <w:hyperlink r:id="rId12" w:history="1">
         <w:r>
           <w:rPr>
             <w:rStyle w:val="Hyperlink"/>
@@ -8389,7 +10269,7 @@
           <w:szCs w:val="26"/>
         </w:rPr>
       </w:pPr>
-      <w:hyperlink r:id="rId7" w:history="1">
+      <w:hyperlink r:id="rId13" w:history="1">
         <w:r>
           <w:rPr>
             <w:rStyle w:val="Hyperlink"/>
@@ -8411,7 +10291,7 @@
           <w:szCs w:val="26"/>
         </w:rPr>
       </w:pPr>
-      <w:hyperlink r:id="rId8" w:history="1">
+      <w:hyperlink r:id="rId14" w:history="1">
         <w:r>
           <w:rPr>
             <w:rStyle w:val="Hyperlink"/>
@@ -8433,7 +10313,8 @@
           <w:szCs w:val="26"/>
         </w:rPr>
       </w:pPr>
-      <w:hyperlink r:id="rId9" w:history="1">
+      <w:hyperlink r:id="rId15" w:history="1">
+        <w:proofErr w:type="spellStart"/>
         <w:r>
           <w:rPr>
             <w:rStyle w:val="Hyperlink"/>
@@ -8444,6 +10325,7 @@
           </w:rPr>
           <w:t>Typechecking</w:t>
         </w:r>
+        <w:proofErr w:type="spellEnd"/>
       </w:hyperlink>
     </w:p>
     <w:p>
@@ -8455,7 +10337,7 @@
           <w:szCs w:val="26"/>
         </w:rPr>
       </w:pPr>
-      <w:hyperlink r:id="rId10" w:history="1">
+      <w:hyperlink r:id="rId16" w:history="1">
         <w:r>
           <w:rPr>
             <w:rStyle w:val="Hyperlink"/>
@@ -8602,8 +10484,123 @@
       </w:rPr>
     </w:lvl>
   </w:abstractNum>
+  <w:abstractNum w:abstractNumId="1" w15:restartNumberingAfterBreak="0">
+    <w:nsid w:val="0B527872"/>
+    <w:multiLevelType w:val="hybridMultilevel"/>
+    <w:tmpl w:val="738E6EAC"/>
+    <w:lvl w:ilvl="0" w:tplc="5FBAD372">
+      <w:numFmt w:val="bullet"/>
+      <w:lvlText w:val=""/>
+      <w:lvlJc w:val="left"/>
+      <w:pPr>
+        <w:ind w:left="720" w:hanging="360"/>
+      </w:pPr>
+      <w:rPr>
+        <w:rFonts w:ascii="Symbol" w:eastAsiaTheme="minorHAnsi" w:hAnsi="Symbol" w:cstheme="minorBidi" w:hint="default"/>
+      </w:rPr>
+    </w:lvl>
+    <w:lvl w:ilvl="1" w:tplc="04090003" w:tentative="1">
+      <w:start w:val="1"/>
+      <w:numFmt w:val="bullet"/>
+      <w:lvlText w:val="o"/>
+      <w:lvlJc w:val="left"/>
+      <w:pPr>
+        <w:ind w:left="1440" w:hanging="360"/>
+      </w:pPr>
+      <w:rPr>
+        <w:rFonts w:ascii="Courier New" w:hAnsi="Courier New" w:cs="Courier New" w:hint="default"/>
+      </w:rPr>
+    </w:lvl>
+    <w:lvl w:ilvl="2" w:tplc="04090005" w:tentative="1">
+      <w:start w:val="1"/>
+      <w:numFmt w:val="bullet"/>
+      <w:lvlText w:val=""/>
+      <w:lvlJc w:val="left"/>
+      <w:pPr>
+        <w:ind w:left="2160" w:hanging="360"/>
+      </w:pPr>
+      <w:rPr>
+        <w:rFonts w:ascii="Wingdings" w:hAnsi="Wingdings" w:hint="default"/>
+      </w:rPr>
+    </w:lvl>
+    <w:lvl w:ilvl="3" w:tplc="04090001" w:tentative="1">
+      <w:start w:val="1"/>
+      <w:numFmt w:val="bullet"/>
+      <w:lvlText w:val=""/>
+      <w:lvlJc w:val="left"/>
+      <w:pPr>
+        <w:ind w:left="2880" w:hanging="360"/>
+      </w:pPr>
+      <w:rPr>
+        <w:rFonts w:ascii="Symbol" w:hAnsi="Symbol" w:hint="default"/>
+      </w:rPr>
+    </w:lvl>
+    <w:lvl w:ilvl="4" w:tplc="04090003" w:tentative="1">
+      <w:start w:val="1"/>
+      <w:numFmt w:val="bullet"/>
+      <w:lvlText w:val="o"/>
+      <w:lvlJc w:val="left"/>
+      <w:pPr>
+        <w:ind w:left="3600" w:hanging="360"/>
+      </w:pPr>
+      <w:rPr>
+        <w:rFonts w:ascii="Courier New" w:hAnsi="Courier New" w:cs="Courier New" w:hint="default"/>
+      </w:rPr>
+    </w:lvl>
+    <w:lvl w:ilvl="5" w:tplc="04090005" w:tentative="1">
+      <w:start w:val="1"/>
+      <w:numFmt w:val="bullet"/>
+      <w:lvlText w:val=""/>
+      <w:lvlJc w:val="left"/>
+      <w:pPr>
+        <w:ind w:left="4320" w:hanging="360"/>
+      </w:pPr>
+      <w:rPr>
+        <w:rFonts w:ascii="Wingdings" w:hAnsi="Wingdings" w:hint="default"/>
+      </w:rPr>
+    </w:lvl>
+    <w:lvl w:ilvl="6" w:tplc="04090001" w:tentative="1">
+      <w:start w:val="1"/>
+      <w:numFmt w:val="bullet"/>
+      <w:lvlText w:val=""/>
+      <w:lvlJc w:val="left"/>
+      <w:pPr>
+        <w:ind w:left="5040" w:hanging="360"/>
+      </w:pPr>
+      <w:rPr>
+        <w:rFonts w:ascii="Symbol" w:hAnsi="Symbol" w:hint="default"/>
+      </w:rPr>
+    </w:lvl>
+    <w:lvl w:ilvl="7" w:tplc="04090003" w:tentative="1">
+      <w:start w:val="1"/>
+      <w:numFmt w:val="bullet"/>
+      <w:lvlText w:val="o"/>
+      <w:lvlJc w:val="left"/>
+      <w:pPr>
+        <w:ind w:left="5760" w:hanging="360"/>
+      </w:pPr>
+      <w:rPr>
+        <w:rFonts w:ascii="Courier New" w:hAnsi="Courier New" w:cs="Courier New" w:hint="default"/>
+      </w:rPr>
+    </w:lvl>
+    <w:lvl w:ilvl="8" w:tplc="04090005" w:tentative="1">
+      <w:start w:val="1"/>
+      <w:numFmt w:val="bullet"/>
+      <w:lvlText w:val=""/>
+      <w:lvlJc w:val="left"/>
+      <w:pPr>
+        <w:ind w:left="6480" w:hanging="360"/>
+      </w:pPr>
+      <w:rPr>
+        <w:rFonts w:ascii="Wingdings" w:hAnsi="Wingdings" w:hint="default"/>
+      </w:rPr>
+    </w:lvl>
+  </w:abstractNum>
   <w:num w:numId="1" w16cid:durableId="1409618344">
     <w:abstractNumId w:val="0"/>
+  </w:num>
+  <w:num w:numId="2" w16cid:durableId="537426469">
+    <w:abstractNumId w:val="1"/>
   </w:num>
 </w:numbering>
 </file>

</xml_diff>